<commit_message>
Run: StockSimulation.py  ==> three study
</commit_message>
<xml_diff>
--- a/document/基於財經字典與分析指標的神經網路預測股價趨勢.docx
+++ b/document/基於財經字典與分析指標的神經網路預測股價趨勢.docx
@@ -16264,14 +16264,12 @@
         </w:rPr>
         <w:t>筆新聞，其新聞來源來自鉅亨網、</w:t>
       </w:r>
-      <w:proofErr w:type="spellStart"/>
       <w:r>
         <w:rPr>
           <w:rFonts w:ascii="Times New Roman" w:eastAsia="標楷體" w:hAnsi="Times New Roman" w:hint="eastAsia"/>
         </w:rPr>
         <w:t>Moneydj</w:t>
       </w:r>
-      <w:proofErr w:type="spellEnd"/>
       <w:r>
         <w:rPr>
           <w:rFonts w:ascii="Times New Roman" w:eastAsia="標楷體" w:hAnsi="Times New Roman" w:hint="eastAsia"/>
@@ -16805,14 +16803,12 @@
                 <w:rFonts w:ascii="Times New Roman" w:eastAsia="標楷體" w:hAnsi="Times New Roman"/>
               </w:rPr>
             </w:pPr>
-            <w:proofErr w:type="spellStart"/>
             <w:r>
               <w:rPr>
                 <w:rFonts w:ascii="Times New Roman" w:eastAsia="標楷體" w:hAnsi="Times New Roman"/>
               </w:rPr>
               <w:t>url</w:t>
             </w:r>
-            <w:proofErr w:type="spellEnd"/>
           </w:p>
         </w:tc>
         <w:tc>
@@ -18906,35 +18902,30 @@
         </w:rPr>
         <w:t>、</w:t>
       </w:r>
-      <w:proofErr w:type="spellStart"/>
       <w:r>
         <w:rPr>
           <w:rFonts w:ascii="Times New Roman" w:eastAsia="標楷體" w:hAnsi="Times New Roman"/>
         </w:rPr>
         <w:t>stock_id</w:t>
       </w:r>
-      <w:proofErr w:type="spellEnd"/>
       <w:r>
         <w:rPr>
           <w:rFonts w:ascii="Times New Roman" w:eastAsia="標楷體" w:hAnsi="Times New Roman" w:hint="eastAsia"/>
         </w:rPr>
         <w:t>、</w:t>
       </w:r>
-      <w:proofErr w:type="spellStart"/>
       <w:r>
         <w:rPr>
           <w:rFonts w:ascii="Times New Roman" w:eastAsia="標楷體" w:hAnsi="Times New Roman"/>
         </w:rPr>
         <w:t>Trading_Volume</w:t>
       </w:r>
-      <w:proofErr w:type="spellEnd"/>
       <w:r>
         <w:rPr>
           <w:rFonts w:ascii="Times New Roman" w:eastAsia="標楷體" w:hAnsi="Times New Roman" w:hint="eastAsia"/>
         </w:rPr>
         <w:t>、</w:t>
       </w:r>
-      <w:proofErr w:type="spellStart"/>
       <w:r>
         <w:rPr>
           <w:rFonts w:ascii="Times New Roman" w:eastAsia="標楷體" w:hAnsi="Times New Roman"/>
@@ -18953,7 +18944,6 @@
         </w:rPr>
         <w:t>money</w:t>
       </w:r>
-      <w:proofErr w:type="spellEnd"/>
       <w:r>
         <w:rPr>
           <w:rFonts w:ascii="Times New Roman" w:eastAsia="標楷體" w:hAnsi="Times New Roman" w:hint="eastAsia"/>
@@ -19050,7 +19040,6 @@
         </w:rPr>
         <w:t>、</w:t>
       </w:r>
-      <w:proofErr w:type="spellStart"/>
       <w:r>
         <w:rPr>
           <w:rFonts w:ascii="Times New Roman" w:eastAsia="標楷體" w:hAnsi="Times New Roman" w:hint="eastAsia"/>
@@ -19075,7 +19064,6 @@
         </w:rPr>
         <w:t>turnover</w:t>
       </w:r>
-      <w:proofErr w:type="spellEnd"/>
       <w:r>
         <w:rPr>
           <w:rFonts w:ascii="Times New Roman" w:eastAsia="標楷體" w:hAnsi="Times New Roman" w:hint="eastAsia"/>
@@ -20585,7 +20573,6 @@
         </w:rPr>
         <w:t>本研究選用</w:t>
       </w:r>
-      <w:proofErr w:type="spellStart"/>
       <w:r>
         <w:rPr>
           <w:rFonts w:ascii="Times New Roman" w:eastAsia="標楷體" w:hAnsi="Times New Roman" w:hint="eastAsia"/>
@@ -20598,7 +20585,6 @@
         </w:rPr>
         <w:t>agger</w:t>
       </w:r>
-      <w:proofErr w:type="spellEnd"/>
       <w:r>
         <w:rPr>
           <w:rFonts w:ascii="Times New Roman" w:eastAsia="標楷體" w:hAnsi="Times New Roman" w:hint="eastAsia"/>
@@ -20694,7 +20680,6 @@
         </w:rPr>
         <w:t>為經過</w:t>
       </w:r>
-      <w:proofErr w:type="spellStart"/>
       <w:r>
         <w:rPr>
           <w:rStyle w:val="123"/>
@@ -20702,7 +20687,6 @@
         </w:rPr>
         <w:t>CKIPTagger</w:t>
       </w:r>
-      <w:proofErr w:type="spellEnd"/>
       <w:r>
         <w:rPr>
           <w:rStyle w:val="123"/>
@@ -21675,7 +21659,6 @@
         </w:rPr>
         <w:t>投資人視所獲得的消息判斷股市漲跌，因此可將投資人預期股票上漲視為正向情緒，投資人預期股票下跌視為負向情緒，故本研究以此為準則手動建立一個屬於財經領域的情感字典</w:t>
       </w:r>
-      <w:proofErr w:type="spellStart"/>
       <w:r>
         <w:rPr>
           <w:rFonts w:ascii="Times New Roman" w:eastAsia="標楷體" w:hAnsi="Times New Roman" w:hint="eastAsia"/>
@@ -21696,7 +21679,6 @@
         </w:rPr>
         <w:t>nDict</w:t>
       </w:r>
-      <w:proofErr w:type="spellEnd"/>
       <w:r>
         <w:rPr>
           <w:rStyle w:val="123"/>
@@ -21780,14 +21762,12 @@
         </w:rPr>
         <w:t xml:space="preserve"> </w:t>
       </w:r>
-      <w:proofErr w:type="spellStart"/>
       <w:r>
         <w:rPr>
           <w:rStyle w:val="123"/>
         </w:rPr>
         <w:t>VFinDict</w:t>
       </w:r>
-      <w:proofErr w:type="spellEnd"/>
       <w:r>
         <w:rPr>
           <w:rStyle w:val="123"/>
@@ -22976,7 +22956,6 @@
         </w:rPr>
         <w:t>在使用</w:t>
       </w:r>
-      <w:proofErr w:type="spellStart"/>
       <w:r>
         <w:rPr>
           <w:rFonts w:ascii="Times New Roman" w:eastAsia="標楷體" w:hAnsi="Times New Roman" w:hint="eastAsia"/>
@@ -22989,14 +22968,12 @@
         </w:rPr>
         <w:t>agger</w:t>
       </w:r>
-      <w:proofErr w:type="spellEnd"/>
       <w:r>
         <w:rPr>
           <w:rFonts w:ascii="Times New Roman" w:eastAsia="標楷體" w:hAnsi="Times New Roman" w:hint="eastAsia"/>
         </w:rPr>
         <w:t>進行斷詞時，由於</w:t>
       </w:r>
-      <w:proofErr w:type="spellStart"/>
       <w:r>
         <w:rPr>
           <w:rFonts w:ascii="Times New Roman" w:eastAsia="標楷體" w:hAnsi="Times New Roman" w:hint="eastAsia"/>
@@ -23009,14 +22986,12 @@
         </w:rPr>
         <w:t>agger</w:t>
       </w:r>
-      <w:proofErr w:type="spellEnd"/>
       <w:r>
         <w:rPr>
           <w:rFonts w:ascii="Times New Roman" w:eastAsia="標楷體" w:hAnsi="Times New Roman" w:hint="eastAsia"/>
         </w:rPr>
         <w:t>無法去識別股票公司名稱，有可能將「大立光」分詞成「大立」、「光」，因此需要先取得台股所有股票列表，本研究使用</w:t>
       </w:r>
-      <w:proofErr w:type="spellStart"/>
       <w:r>
         <w:rPr>
           <w:rFonts w:ascii="Times New Roman" w:eastAsia="標楷體" w:hAnsi="Times New Roman" w:hint="eastAsia"/>
@@ -23029,7 +23004,6 @@
         </w:rPr>
         <w:t>inMind</w:t>
       </w:r>
-      <w:proofErr w:type="spellEnd"/>
       <w:r>
         <w:rPr>
           <w:rFonts w:ascii="Times New Roman" w:eastAsia="標楷體" w:hAnsi="Times New Roman" w:hint="eastAsia"/>
@@ -23147,7 +23121,6 @@
         </w:rPr>
         <w:t>加入</w:t>
       </w:r>
-      <w:proofErr w:type="spellStart"/>
       <w:r>
         <w:rPr>
           <w:rStyle w:val="123"/>
@@ -23162,7 +23135,6 @@
         </w:rPr>
         <w:t>agger</w:t>
       </w:r>
-      <w:proofErr w:type="spellEnd"/>
       <w:r>
         <w:rPr>
           <w:rStyle w:val="123"/>
@@ -34499,7 +34471,6 @@
         </w:rPr>
         <w:t>使用</w:t>
       </w:r>
-      <w:proofErr w:type="spellStart"/>
       <w:r>
         <w:rPr>
           <w:rFonts w:ascii="Times New Roman" w:eastAsia="標楷體" w:hAnsi="Times New Roman" w:hint="eastAsia"/>
@@ -34512,7 +34483,6 @@
         </w:rPr>
         <w:t>klearn</w:t>
       </w:r>
-      <w:proofErr w:type="spellEnd"/>
       <w:r>
         <w:rPr>
           <w:rFonts w:ascii="Times New Roman" w:eastAsia="標楷體" w:hAnsi="Times New Roman" w:hint="eastAsia"/>
@@ -41209,7 +41179,6 @@
         </w:rPr>
         <w:t>的模型參數</w:t>
       </w:r>
-      <w:proofErr w:type="spellStart"/>
       <w:r>
         <w:rPr>
           <w:rFonts w:ascii="Times New Roman" w:eastAsia="標楷體" w:hAnsi="Times New Roman" w:hint="eastAsia"/>
@@ -41222,7 +41191,6 @@
         </w:rPr>
         <w:t>andom_seed</w:t>
       </w:r>
-      <w:proofErr w:type="spellEnd"/>
       <w:r>
         <w:rPr>
           <w:rFonts w:ascii="Times New Roman" w:eastAsia="標楷體" w:hAnsi="Times New Roman" w:hint="eastAsia"/>
@@ -41253,7 +41221,6 @@
         </w:rPr>
         <w:t>系統內建的排程工具</w:t>
       </w:r>
-      <w:proofErr w:type="spellStart"/>
       <w:r>
         <w:rPr>
           <w:rFonts w:ascii="Times New Roman" w:eastAsia="標楷體" w:hAnsi="Times New Roman" w:hint="eastAsia"/>
@@ -41266,7 +41233,6 @@
         </w:rPr>
         <w:t>chtasks</w:t>
       </w:r>
-      <w:proofErr w:type="spellEnd"/>
       <w:r>
         <w:rPr>
           <w:rFonts w:ascii="Times New Roman" w:eastAsia="標楷體" w:hAnsi="Times New Roman" w:hint="eastAsia"/>
@@ -41586,7 +41552,6 @@
         </w:rPr>
         <w:t>透過</w:t>
       </w:r>
-      <w:proofErr w:type="spellStart"/>
       <w:r>
         <w:rPr>
           <w:rFonts w:ascii="Times New Roman" w:eastAsia="標楷體" w:hAnsi="Times New Roman" w:hint="eastAsia"/>
@@ -41599,7 +41564,6 @@
         </w:rPr>
         <w:t>qlalchemy</w:t>
       </w:r>
-      <w:proofErr w:type="spellEnd"/>
       <w:r>
         <w:rPr>
           <w:rFonts w:ascii="Times New Roman" w:eastAsia="標楷體" w:hAnsi="Times New Roman" w:hint="eastAsia"/>
@@ -41764,7 +41728,6 @@
         </w:rPr>
         <w:t>，只要用</w:t>
       </w:r>
-      <w:proofErr w:type="spellStart"/>
       <w:r>
         <w:rPr>
           <w:rFonts w:ascii="Times New Roman" w:eastAsia="標楷體" w:hAnsi="Times New Roman" w:hint="eastAsia"/>
@@ -41777,7 +41740,6 @@
         </w:rPr>
         <w:t>qlalchemy</w:t>
       </w:r>
-      <w:proofErr w:type="spellEnd"/>
       <w:r>
         <w:rPr>
           <w:rFonts w:ascii="Times New Roman" w:eastAsia="標楷體" w:hAnsi="Times New Roman" w:hint="eastAsia"/>
@@ -42036,7 +41998,6 @@
                 <w:rFonts w:ascii="Times New Roman" w:eastAsia="標楷體" w:hAnsi="Times New Roman"/>
               </w:rPr>
             </w:pPr>
-            <w:proofErr w:type="spellStart"/>
             <w:r>
               <w:rPr>
                 <w:rFonts w:ascii="Times New Roman" w:eastAsia="標楷體" w:hAnsi="Times New Roman" w:hint="eastAsia"/>
@@ -42049,7 +42010,6 @@
               </w:rPr>
               <w:t>chtasks</w:t>
             </w:r>
-            <w:proofErr w:type="spellEnd"/>
           </w:p>
         </w:tc>
         <w:tc>
@@ -44476,7 +44436,6 @@
         </w:rPr>
         <w:t>筆、</w:t>
       </w:r>
-      <w:proofErr w:type="spellStart"/>
       <w:r>
         <w:rPr>
           <w:rFonts w:ascii="Times New Roman" w:eastAsia="標楷體" w:hAnsi="Times New Roman" w:hint="eastAsia"/>
@@ -44489,7 +44448,6 @@
         </w:rPr>
         <w:t>oneydj</w:t>
       </w:r>
-      <w:proofErr w:type="spellEnd"/>
       <w:r>
         <w:rPr>
           <w:rFonts w:ascii="Times New Roman" w:eastAsia="標楷體" w:hAnsi="Times New Roman" w:hint="eastAsia"/>
@@ -45773,7 +45731,6 @@
         </w:rPr>
         <w:t>使用</w:t>
       </w:r>
-      <w:proofErr w:type="spellStart"/>
       <w:r>
         <w:rPr>
           <w:rFonts w:ascii="Times New Roman" w:eastAsia="標楷體" w:hAnsi="Times New Roman" w:hint="eastAsia"/>
@@ -45786,21 +45743,18 @@
         </w:rPr>
         <w:t>klearn</w:t>
       </w:r>
-      <w:proofErr w:type="spellEnd"/>
       <w:r>
         <w:rPr>
           <w:rFonts w:ascii="Times New Roman" w:eastAsia="標楷體" w:hAnsi="Times New Roman" w:hint="eastAsia"/>
         </w:rPr>
         <w:t>套件中的</w:t>
       </w:r>
-      <w:proofErr w:type="spellStart"/>
       <w:r>
         <w:rPr>
           <w:rFonts w:ascii="Times New Roman" w:eastAsia="標楷體" w:hAnsi="Times New Roman"/>
         </w:rPr>
         <w:t>LinearRegression</w:t>
       </w:r>
-      <w:proofErr w:type="spellEnd"/>
       <w:r>
         <w:rPr>
           <w:rFonts w:ascii="Times New Roman" w:eastAsia="標楷體" w:hAnsi="Times New Roman" w:hint="eastAsia"/>
@@ -45837,14 +45791,12 @@
         </w:rPr>
         <w:t>個、</w:t>
       </w:r>
-      <w:proofErr w:type="spellStart"/>
       <w:r>
         <w:rPr>
           <w:rFonts w:ascii="Times New Roman" w:eastAsia="標楷體" w:hAnsi="Times New Roman"/>
         </w:rPr>
         <w:t>copy_X</w:t>
       </w:r>
-      <w:proofErr w:type="spellEnd"/>
       <w:r>
         <w:rPr>
           <w:rFonts w:ascii="Times New Roman" w:eastAsia="標楷體" w:hAnsi="Times New Roman" w:hint="eastAsia"/>
@@ -45863,14 +45815,12 @@
         </w:rPr>
         <w:t>、</w:t>
       </w:r>
-      <w:proofErr w:type="spellStart"/>
       <w:r>
         <w:rPr>
           <w:rFonts w:ascii="Times New Roman" w:eastAsia="標楷體" w:hAnsi="Times New Roman"/>
         </w:rPr>
         <w:t>fit_intercept</w:t>
       </w:r>
-      <w:proofErr w:type="spellEnd"/>
       <w:r>
         <w:rPr>
           <w:rFonts w:ascii="Times New Roman" w:eastAsia="標楷體" w:hAnsi="Times New Roman" w:hint="eastAsia"/>
@@ -45889,14 +45839,12 @@
         </w:rPr>
         <w:t>、</w:t>
       </w:r>
-      <w:proofErr w:type="spellStart"/>
       <w:r>
         <w:rPr>
           <w:rFonts w:ascii="Times New Roman" w:eastAsia="標楷體" w:hAnsi="Times New Roman"/>
         </w:rPr>
         <w:t>n_jobs</w:t>
       </w:r>
-      <w:proofErr w:type="spellEnd"/>
       <w:r>
         <w:rPr>
           <w:rFonts w:ascii="Times New Roman" w:eastAsia="標楷體" w:hAnsi="Times New Roman" w:hint="eastAsia"/>
@@ -46249,7 +46197,6 @@
         </w:rPr>
         <w:t>，每一層皆使用激發函數</w:t>
       </w:r>
-      <w:proofErr w:type="spellStart"/>
       <w:r>
         <w:rPr>
           <w:rFonts w:ascii="Times New Roman" w:eastAsia="標楷體" w:hAnsi="Times New Roman" w:hint="eastAsia"/>
@@ -46262,7 +46209,6 @@
         </w:rPr>
         <w:t>elu</w:t>
       </w:r>
-      <w:proofErr w:type="spellEnd"/>
       <w:r>
         <w:rPr>
           <w:rFonts w:ascii="Times New Roman" w:eastAsia="標楷體" w:hAnsi="Times New Roman" w:hint="eastAsia"/>
@@ -46436,7 +46382,6 @@
         </w:rPr>
         <w:t xml:space="preserve"> </w:t>
       </w:r>
-      <w:proofErr w:type="spellStart"/>
       <w:r>
         <w:rPr>
           <w:rFonts w:ascii="Times New Roman" w:eastAsia="標楷體" w:hAnsi="Times New Roman" w:hint="eastAsia"/>
@@ -46447,14 +46392,7 @@
         <w:rPr>
           <w:rFonts w:ascii="Times New Roman" w:eastAsia="標楷體" w:hAnsi="Times New Roman"/>
         </w:rPr>
-        <w:t>ean_square_error</w:t>
-      </w:r>
-      <w:proofErr w:type="spellEnd"/>
-      <w:r>
-        <w:rPr>
-          <w:rFonts w:ascii="Times New Roman" w:eastAsia="標楷體" w:hAnsi="Times New Roman"/>
-        </w:rPr>
-        <w:t>.</w:t>
+        <w:t>ean_square_error.</w:t>
       </w:r>
     </w:p>
     <w:p>
@@ -46725,21 +46663,7 @@
         <w:rPr>
           <w:rFonts w:ascii="Times New Roman" w:eastAsia="標楷體" w:hAnsi="Times New Roman"/>
         </w:rPr>
-        <w:t xml:space="preserve">, </w:t>
-      </w:r>
-      <w:proofErr w:type="spellStart"/>
-      <w:r>
-        <w:rPr>
-          <w:rFonts w:ascii="Times New Roman" w:eastAsia="標楷體" w:hAnsi="Times New Roman"/>
-        </w:rPr>
-        <w:t>batch_size</w:t>
-      </w:r>
-      <w:proofErr w:type="spellEnd"/>
-      <w:r>
-        <w:rPr>
-          <w:rFonts w:ascii="Times New Roman" w:eastAsia="標楷體" w:hAnsi="Times New Roman"/>
-        </w:rPr>
-        <w:t xml:space="preserve"> = 10</w:t>
+        <w:t>, batch_size = 10</w:t>
       </w:r>
     </w:p>
     <w:p>
@@ -47025,6 +46949,1290 @@
     <w:p>
       <w:pPr>
         <w:overflowPunct w:val="0"/>
+        <w:spacing w:line="360" w:lineRule="auto"/>
+        <w:rPr>
+          <w:rFonts w:ascii="Times New Roman" w:eastAsia="標楷體" w:hAnsi="Times New Roman"/>
+        </w:rPr>
+      </w:pPr>
+      <w:r>
+        <w:rPr>
+          <w:rFonts w:ascii="Times New Roman" w:eastAsia="標楷體" w:hAnsi="Times New Roman" w:hint="eastAsia"/>
+        </w:rPr>
+        <w:t>使用</w:t>
+      </w:r>
+      <w:r>
+        <w:rPr>
+          <w:rFonts w:ascii="Times New Roman" w:eastAsia="標楷體" w:hAnsi="Times New Roman" w:hint="eastAsia"/>
+        </w:rPr>
+        <w:t>MLR</w:t>
+      </w:r>
+      <w:r>
+        <w:rPr>
+          <w:rFonts w:ascii="Times New Roman" w:eastAsia="標楷體" w:hAnsi="Times New Roman" w:hint="eastAsia"/>
+        </w:rPr>
+        <w:t>模型</w:t>
+      </w:r>
+    </w:p>
+    <w:tbl>
+      <w:tblPr>
+        <w:tblStyle w:val="aff3"/>
+        <w:tblW w:w="0" w:type="auto"/>
+        <w:jc w:val="center"/>
+        <w:tblLook w:val="04A0" w:firstRow="1" w:lastRow="0" w:firstColumn="1" w:lastColumn="0" w:noHBand="0" w:noVBand="1"/>
+      </w:tblPr>
+      <w:tblGrid>
+        <w:gridCol w:w="1896"/>
+        <w:gridCol w:w="1116"/>
+      </w:tblGrid>
+      <w:tr>
+        <w:trPr>
+          <w:jc w:val="center"/>
+        </w:trPr>
+        <w:tc>
+          <w:tcPr>
+            <w:tcW w:w="0" w:type="auto"/>
+            <w:vAlign w:val="center"/>
+          </w:tcPr>
+          <w:p>
+            <w:pPr>
+              <w:overflowPunct w:val="0"/>
+              <w:spacing w:before="120" w:after="120" w:line="360" w:lineRule="auto"/>
+              <w:jc w:val="center"/>
+              <w:rPr>
+                <w:rFonts w:ascii="Times New Roman" w:eastAsia="標楷體" w:hAnsi="Times New Roman" w:hint="eastAsia"/>
+              </w:rPr>
+            </w:pPr>
+            <w:r>
+              <w:rPr>
+                <w:rFonts w:ascii="Times New Roman" w:eastAsia="標楷體" w:hAnsi="Times New Roman" w:hint="eastAsia"/>
+              </w:rPr>
+              <w:t>項目</w:t>
+            </w:r>
+          </w:p>
+        </w:tc>
+        <w:tc>
+          <w:tcPr>
+            <w:tcW w:w="0" w:type="auto"/>
+            <w:vAlign w:val="center"/>
+          </w:tcPr>
+          <w:p>
+            <w:pPr>
+              <w:overflowPunct w:val="0"/>
+              <w:spacing w:before="120" w:after="120" w:line="360" w:lineRule="auto"/>
+              <w:jc w:val="center"/>
+              <w:rPr>
+                <w:rFonts w:ascii="Times New Roman" w:eastAsia="標楷體" w:hAnsi="Times New Roman" w:hint="eastAsia"/>
+              </w:rPr>
+            </w:pPr>
+            <w:r>
+              <w:rPr>
+                <w:rFonts w:ascii="Times New Roman" w:eastAsia="標楷體" w:hAnsi="Times New Roman" w:hint="eastAsia"/>
+              </w:rPr>
+              <w:t>說明</w:t>
+            </w:r>
+          </w:p>
+        </w:tc>
+      </w:tr>
+      <w:tr>
+        <w:trPr>
+          <w:jc w:val="center"/>
+        </w:trPr>
+        <w:tc>
+          <w:tcPr>
+            <w:tcW w:w="0" w:type="auto"/>
+            <w:vAlign w:val="center"/>
+          </w:tcPr>
+          <w:p>
+            <w:pPr>
+              <w:overflowPunct w:val="0"/>
+              <w:spacing w:before="120" w:after="120" w:line="360" w:lineRule="auto"/>
+              <w:jc w:val="center"/>
+              <w:rPr>
+                <w:rFonts w:ascii="Times New Roman" w:eastAsia="標楷體" w:hAnsi="Times New Roman" w:hint="eastAsia"/>
+              </w:rPr>
+            </w:pPr>
+            <w:r>
+              <w:rPr>
+                <w:rFonts w:ascii="Times New Roman" w:eastAsia="標楷體" w:hAnsi="Times New Roman" w:hint="eastAsia"/>
+              </w:rPr>
+              <w:t>年份</w:t>
+            </w:r>
+          </w:p>
+        </w:tc>
+        <w:tc>
+          <w:tcPr>
+            <w:tcW w:w="0" w:type="auto"/>
+            <w:vAlign w:val="center"/>
+          </w:tcPr>
+          <w:p>
+            <w:pPr>
+              <w:overflowPunct w:val="0"/>
+              <w:spacing w:before="120" w:after="120" w:line="360" w:lineRule="auto"/>
+              <w:jc w:val="center"/>
+              <w:rPr>
+                <w:rFonts w:ascii="Times New Roman" w:eastAsia="標楷體" w:hAnsi="Times New Roman" w:hint="eastAsia"/>
+              </w:rPr>
+            </w:pPr>
+            <w:r>
+              <w:rPr>
+                <w:rFonts w:ascii="Times New Roman" w:eastAsia="標楷體" w:hAnsi="Times New Roman" w:hint="eastAsia"/>
+              </w:rPr>
+              <w:t>2021</w:t>
+            </w:r>
+            <w:r>
+              <w:rPr>
+                <w:rFonts w:ascii="Times New Roman" w:eastAsia="標楷體" w:hAnsi="Times New Roman" w:hint="eastAsia"/>
+              </w:rPr>
+              <w:t>年</w:t>
+            </w:r>
+          </w:p>
+        </w:tc>
+      </w:tr>
+      <w:tr>
+        <w:trPr>
+          <w:jc w:val="center"/>
+        </w:trPr>
+        <w:tc>
+          <w:tcPr>
+            <w:tcW w:w="0" w:type="auto"/>
+            <w:vAlign w:val="center"/>
+          </w:tcPr>
+          <w:p>
+            <w:pPr>
+              <w:overflowPunct w:val="0"/>
+              <w:spacing w:before="120" w:after="120" w:line="360" w:lineRule="auto"/>
+              <w:jc w:val="center"/>
+              <w:rPr>
+                <w:rFonts w:ascii="Times New Roman" w:eastAsia="標楷體" w:hAnsi="Times New Roman" w:hint="eastAsia"/>
+              </w:rPr>
+            </w:pPr>
+            <w:r>
+              <w:rPr>
+                <w:rFonts w:ascii="Times New Roman" w:eastAsia="標楷體" w:hAnsi="Times New Roman" w:hint="eastAsia"/>
+              </w:rPr>
+              <w:t>總損益</w:t>
+            </w:r>
+          </w:p>
+        </w:tc>
+        <w:tc>
+          <w:tcPr>
+            <w:tcW w:w="0" w:type="auto"/>
+            <w:vAlign w:val="center"/>
+          </w:tcPr>
+          <w:p>
+            <w:pPr>
+              <w:overflowPunct w:val="0"/>
+              <w:spacing w:before="120" w:after="120" w:line="360" w:lineRule="auto"/>
+              <w:jc w:val="center"/>
+              <w:rPr>
+                <w:rFonts w:ascii="Times New Roman" w:eastAsia="標楷體" w:hAnsi="Times New Roman" w:hint="eastAsia"/>
+              </w:rPr>
+            </w:pPr>
+            <w:r>
+              <w:rPr>
+                <w:rFonts w:ascii="Times New Roman" w:eastAsia="標楷體" w:hAnsi="Times New Roman" w:hint="eastAsia"/>
+              </w:rPr>
+              <w:t>114,837</w:t>
+            </w:r>
+          </w:p>
+        </w:tc>
+      </w:tr>
+      <w:tr>
+        <w:trPr>
+          <w:jc w:val="center"/>
+        </w:trPr>
+        <w:tc>
+          <w:tcPr>
+            <w:tcW w:w="0" w:type="auto"/>
+            <w:vAlign w:val="center"/>
+          </w:tcPr>
+          <w:p>
+            <w:pPr>
+              <w:overflowPunct w:val="0"/>
+              <w:spacing w:before="120" w:after="120" w:line="360" w:lineRule="auto"/>
+              <w:jc w:val="center"/>
+              <w:rPr>
+                <w:rFonts w:ascii="Times New Roman" w:eastAsia="標楷體" w:hAnsi="Times New Roman" w:hint="eastAsia"/>
+              </w:rPr>
+            </w:pPr>
+            <w:r>
+              <w:rPr>
+                <w:rFonts w:ascii="Times New Roman" w:eastAsia="標楷體" w:hAnsi="Times New Roman" w:hint="eastAsia"/>
+              </w:rPr>
+              <w:t>交易總次數</w:t>
+            </w:r>
+          </w:p>
+        </w:tc>
+        <w:tc>
+          <w:tcPr>
+            <w:tcW w:w="0" w:type="auto"/>
+            <w:vAlign w:val="center"/>
+          </w:tcPr>
+          <w:p>
+            <w:pPr>
+              <w:overflowPunct w:val="0"/>
+              <w:spacing w:before="120" w:after="120" w:line="360" w:lineRule="auto"/>
+              <w:jc w:val="center"/>
+              <w:rPr>
+                <w:rFonts w:ascii="Times New Roman" w:eastAsia="標楷體" w:hAnsi="Times New Roman" w:hint="eastAsia"/>
+              </w:rPr>
+            </w:pPr>
+            <w:r>
+              <w:rPr>
+                <w:rFonts w:ascii="Times New Roman" w:eastAsia="標楷體" w:hAnsi="Times New Roman" w:hint="eastAsia"/>
+              </w:rPr>
+              <w:t>1</w:t>
+            </w:r>
+            <w:r>
+              <w:rPr>
+                <w:rFonts w:ascii="Times New Roman" w:eastAsia="標楷體" w:hAnsi="Times New Roman"/>
+              </w:rPr>
+              <w:t>5</w:t>
+            </w:r>
+          </w:p>
+        </w:tc>
+      </w:tr>
+      <w:tr>
+        <w:trPr>
+          <w:jc w:val="center"/>
+        </w:trPr>
+        <w:tc>
+          <w:tcPr>
+            <w:tcW w:w="0" w:type="auto"/>
+            <w:vAlign w:val="center"/>
+          </w:tcPr>
+          <w:p>
+            <w:pPr>
+              <w:overflowPunct w:val="0"/>
+              <w:spacing w:before="120" w:after="120" w:line="360" w:lineRule="auto"/>
+              <w:jc w:val="center"/>
+              <w:rPr>
+                <w:rFonts w:ascii="Times New Roman" w:eastAsia="標楷體" w:hAnsi="Times New Roman" w:hint="eastAsia"/>
+              </w:rPr>
+            </w:pPr>
+            <w:r>
+              <w:rPr>
+                <w:rFonts w:ascii="Times New Roman" w:eastAsia="標楷體" w:hAnsi="Times New Roman" w:hint="eastAsia"/>
+              </w:rPr>
+              <w:t>交易產生總費用</w:t>
+            </w:r>
+          </w:p>
+        </w:tc>
+        <w:tc>
+          <w:tcPr>
+            <w:tcW w:w="0" w:type="auto"/>
+            <w:vAlign w:val="center"/>
+          </w:tcPr>
+          <w:p>
+            <w:pPr>
+              <w:overflowPunct w:val="0"/>
+              <w:spacing w:before="120" w:after="120" w:line="360" w:lineRule="auto"/>
+              <w:jc w:val="center"/>
+              <w:rPr>
+                <w:rFonts w:ascii="Times New Roman" w:eastAsia="標楷體" w:hAnsi="Times New Roman" w:hint="eastAsia"/>
+              </w:rPr>
+            </w:pPr>
+            <w:r>
+              <w:rPr>
+                <w:rFonts w:ascii="Times New Roman" w:eastAsia="標楷體" w:hAnsi="Times New Roman"/>
+              </w:rPr>
+              <w:t>(</w:t>
+            </w:r>
+            <w:r>
+              <w:rPr>
+                <w:rFonts w:ascii="Times New Roman" w:eastAsia="標楷體" w:hAnsi="Times New Roman"/>
+              </w:rPr>
+              <w:t>-24,985</w:t>
+            </w:r>
+            <w:r>
+              <w:rPr>
+                <w:rFonts w:ascii="Times New Roman" w:eastAsia="標楷體" w:hAnsi="Times New Roman"/>
+              </w:rPr>
+              <w:t>)</w:t>
+            </w:r>
+          </w:p>
+        </w:tc>
+      </w:tr>
+      <w:tr>
+        <w:trPr>
+          <w:jc w:val="center"/>
+        </w:trPr>
+        <w:tc>
+          <w:tcPr>
+            <w:tcW w:w="0" w:type="auto"/>
+            <w:vAlign w:val="center"/>
+          </w:tcPr>
+          <w:p>
+            <w:pPr>
+              <w:overflowPunct w:val="0"/>
+              <w:spacing w:before="120" w:after="120" w:line="360" w:lineRule="auto"/>
+              <w:jc w:val="center"/>
+              <w:rPr>
+                <w:rFonts w:ascii="Times New Roman" w:eastAsia="標楷體" w:hAnsi="Times New Roman" w:hint="eastAsia"/>
+              </w:rPr>
+            </w:pPr>
+            <w:r>
+              <w:rPr>
+                <w:rFonts w:ascii="Times New Roman" w:eastAsia="標楷體" w:hAnsi="Times New Roman" w:hint="eastAsia"/>
+              </w:rPr>
+              <w:t>勝率</w:t>
+            </w:r>
+          </w:p>
+        </w:tc>
+        <w:tc>
+          <w:tcPr>
+            <w:tcW w:w="0" w:type="auto"/>
+            <w:vAlign w:val="center"/>
+          </w:tcPr>
+          <w:p>
+            <w:pPr>
+              <w:overflowPunct w:val="0"/>
+              <w:spacing w:before="120" w:after="120" w:line="360" w:lineRule="auto"/>
+              <w:jc w:val="center"/>
+              <w:rPr>
+                <w:rFonts w:ascii="Times New Roman" w:eastAsia="標楷體" w:hAnsi="Times New Roman" w:hint="eastAsia"/>
+              </w:rPr>
+            </w:pPr>
+            <w:r>
+              <w:rPr>
+                <w:rFonts w:ascii="Times New Roman" w:eastAsia="標楷體" w:hAnsi="Times New Roman"/>
+              </w:rPr>
+              <w:t>66</w:t>
+            </w:r>
+            <w:r>
+              <w:rPr>
+                <w:rFonts w:ascii="Times New Roman" w:eastAsia="標楷體" w:hAnsi="Times New Roman"/>
+              </w:rPr>
+              <w:t>.</w:t>
+            </w:r>
+            <w:r>
+              <w:rPr>
+                <w:rFonts w:ascii="Times New Roman" w:eastAsia="標楷體" w:hAnsi="Times New Roman"/>
+              </w:rPr>
+              <w:t>67</w:t>
+            </w:r>
+            <w:r>
+              <w:rPr>
+                <w:rFonts w:ascii="Times New Roman" w:eastAsia="標楷體" w:hAnsi="Times New Roman"/>
+              </w:rPr>
+              <w:t>%</w:t>
+            </w:r>
+          </w:p>
+        </w:tc>
+      </w:tr>
+      <w:tr>
+        <w:trPr>
+          <w:jc w:val="center"/>
+        </w:trPr>
+        <w:tc>
+          <w:tcPr>
+            <w:tcW w:w="0" w:type="auto"/>
+            <w:vAlign w:val="center"/>
+          </w:tcPr>
+          <w:p>
+            <w:pPr>
+              <w:overflowPunct w:val="0"/>
+              <w:spacing w:before="120" w:after="120" w:line="360" w:lineRule="auto"/>
+              <w:jc w:val="center"/>
+              <w:rPr>
+                <w:rFonts w:ascii="Times New Roman" w:eastAsia="標楷體" w:hAnsi="Times New Roman" w:hint="eastAsia"/>
+              </w:rPr>
+            </w:pPr>
+            <w:r>
+              <w:rPr>
+                <w:rFonts w:ascii="Times New Roman" w:eastAsia="標楷體" w:hAnsi="Times New Roman" w:hint="eastAsia"/>
+              </w:rPr>
+              <w:t>最大損失</w:t>
+            </w:r>
+          </w:p>
+        </w:tc>
+        <w:tc>
+          <w:tcPr>
+            <w:tcW w:w="0" w:type="auto"/>
+            <w:vAlign w:val="center"/>
+          </w:tcPr>
+          <w:p>
+            <w:pPr>
+              <w:overflowPunct w:val="0"/>
+              <w:spacing w:before="120" w:after="120" w:line="360" w:lineRule="auto"/>
+              <w:jc w:val="center"/>
+              <w:rPr>
+                <w:rFonts w:ascii="Times New Roman" w:eastAsia="標楷體" w:hAnsi="Times New Roman" w:hint="eastAsia"/>
+              </w:rPr>
+            </w:pPr>
+            <w:r>
+              <w:rPr>
+                <w:rFonts w:ascii="Times New Roman" w:eastAsia="標楷體" w:hAnsi="Times New Roman"/>
+              </w:rPr>
+              <w:t>(</w:t>
+            </w:r>
+            <w:r>
+              <w:rPr>
+                <w:rFonts w:ascii="Times New Roman" w:eastAsia="標楷體" w:hAnsi="Times New Roman" w:hint="eastAsia"/>
+              </w:rPr>
+              <w:t>-</w:t>
+            </w:r>
+            <w:r>
+              <w:rPr>
+                <w:rFonts w:ascii="Times New Roman" w:eastAsia="標楷體" w:hAnsi="Times New Roman"/>
+              </w:rPr>
+              <w:t>11,982</w:t>
+            </w:r>
+            <w:r>
+              <w:rPr>
+                <w:rFonts w:ascii="Times New Roman" w:eastAsia="標楷體" w:hAnsi="Times New Roman"/>
+              </w:rPr>
+              <w:t>)</w:t>
+            </w:r>
+          </w:p>
+        </w:tc>
+      </w:tr>
+      <w:tr>
+        <w:trPr>
+          <w:jc w:val="center"/>
+        </w:trPr>
+        <w:tc>
+          <w:tcPr>
+            <w:tcW w:w="0" w:type="auto"/>
+            <w:vAlign w:val="center"/>
+          </w:tcPr>
+          <w:p>
+            <w:pPr>
+              <w:overflowPunct w:val="0"/>
+              <w:spacing w:before="120" w:after="120" w:line="360" w:lineRule="auto"/>
+              <w:jc w:val="center"/>
+              <w:rPr>
+                <w:rFonts w:ascii="Times New Roman" w:eastAsia="標楷體" w:hAnsi="Times New Roman" w:hint="eastAsia"/>
+              </w:rPr>
+            </w:pPr>
+            <w:r>
+              <w:rPr>
+                <w:rFonts w:ascii="Times New Roman" w:eastAsia="標楷體" w:hAnsi="Times New Roman" w:hint="eastAsia"/>
+              </w:rPr>
+              <w:t>最大獲利</w:t>
+            </w:r>
+          </w:p>
+        </w:tc>
+        <w:tc>
+          <w:tcPr>
+            <w:tcW w:w="0" w:type="auto"/>
+            <w:vAlign w:val="center"/>
+          </w:tcPr>
+          <w:p>
+            <w:pPr>
+              <w:overflowPunct w:val="0"/>
+              <w:spacing w:before="120" w:after="120" w:line="360" w:lineRule="auto"/>
+              <w:jc w:val="center"/>
+              <w:rPr>
+                <w:rFonts w:ascii="Times New Roman" w:eastAsia="標楷體" w:hAnsi="Times New Roman" w:hint="eastAsia"/>
+              </w:rPr>
+            </w:pPr>
+            <w:r>
+              <w:rPr>
+                <w:rFonts w:ascii="Times New Roman" w:eastAsia="標楷體" w:hAnsi="Times New Roman" w:hint="eastAsia"/>
+              </w:rPr>
+              <w:t>3</w:t>
+            </w:r>
+            <w:r>
+              <w:rPr>
+                <w:rFonts w:ascii="Times New Roman" w:eastAsia="標楷體" w:hAnsi="Times New Roman"/>
+              </w:rPr>
+              <w:t>3,952</w:t>
+            </w:r>
+          </w:p>
+        </w:tc>
+      </w:tr>
+      <w:tr>
+        <w:trPr>
+          <w:jc w:val="center"/>
+        </w:trPr>
+        <w:tc>
+          <w:tcPr>
+            <w:tcW w:w="0" w:type="auto"/>
+            <w:vAlign w:val="center"/>
+          </w:tcPr>
+          <w:p>
+            <w:pPr>
+              <w:overflowPunct w:val="0"/>
+              <w:spacing w:before="120" w:after="120" w:line="360" w:lineRule="auto"/>
+              <w:jc w:val="center"/>
+              <w:rPr>
+                <w:rFonts w:ascii="Times New Roman" w:eastAsia="標楷體" w:hAnsi="Times New Roman" w:hint="eastAsia"/>
+              </w:rPr>
+            </w:pPr>
+            <w:r>
+              <w:rPr>
+                <w:rFonts w:ascii="Times New Roman" w:eastAsia="標楷體" w:hAnsi="Times New Roman" w:hint="eastAsia"/>
+              </w:rPr>
+              <w:t>投資報酬率</w:t>
+            </w:r>
+          </w:p>
+        </w:tc>
+        <w:tc>
+          <w:tcPr>
+            <w:tcW w:w="0" w:type="auto"/>
+            <w:vAlign w:val="center"/>
+          </w:tcPr>
+          <w:p>
+            <w:pPr>
+              <w:overflowPunct w:val="0"/>
+              <w:spacing w:before="120" w:after="120" w:line="360" w:lineRule="auto"/>
+              <w:jc w:val="center"/>
+              <w:rPr>
+                <w:rFonts w:ascii="Times New Roman" w:eastAsia="標楷體" w:hAnsi="Times New Roman" w:hint="eastAsia"/>
+              </w:rPr>
+            </w:pPr>
+            <w:r>
+              <w:rPr>
+                <w:rFonts w:ascii="Times New Roman" w:eastAsia="標楷體" w:hAnsi="Times New Roman"/>
+              </w:rPr>
+              <w:t>18.79</w:t>
+            </w:r>
+            <w:r>
+              <w:rPr>
+                <w:rFonts w:ascii="Times New Roman" w:eastAsia="標楷體" w:hAnsi="Times New Roman"/>
+              </w:rPr>
+              <w:t>%</w:t>
+            </w:r>
+          </w:p>
+        </w:tc>
+      </w:tr>
+      <w:tr>
+        <w:trPr>
+          <w:jc w:val="center"/>
+        </w:trPr>
+        <w:tc>
+          <w:tcPr>
+            <w:tcW w:w="0" w:type="auto"/>
+            <w:vAlign w:val="center"/>
+          </w:tcPr>
+          <w:p>
+            <w:pPr>
+              <w:overflowPunct w:val="0"/>
+              <w:spacing w:before="120" w:after="120" w:line="360" w:lineRule="auto"/>
+              <w:jc w:val="center"/>
+              <w:rPr>
+                <w:rFonts w:ascii="Times New Roman" w:eastAsia="標楷體" w:hAnsi="Times New Roman" w:hint="eastAsia"/>
+              </w:rPr>
+            </w:pPr>
+            <w:r>
+              <w:rPr>
+                <w:rFonts w:ascii="Times New Roman" w:eastAsia="標楷體" w:hAnsi="Times New Roman" w:hint="eastAsia"/>
+              </w:rPr>
+              <w:t>平均交易報酬率</w:t>
+            </w:r>
+          </w:p>
+        </w:tc>
+        <w:tc>
+          <w:tcPr>
+            <w:tcW w:w="0" w:type="auto"/>
+            <w:vAlign w:val="center"/>
+          </w:tcPr>
+          <w:p>
+            <w:pPr>
+              <w:overflowPunct w:val="0"/>
+              <w:spacing w:before="120" w:after="120" w:line="360" w:lineRule="auto"/>
+              <w:jc w:val="center"/>
+              <w:rPr>
+                <w:rFonts w:ascii="Times New Roman" w:eastAsia="標楷體" w:hAnsi="Times New Roman" w:hint="eastAsia"/>
+              </w:rPr>
+            </w:pPr>
+            <w:r>
+              <w:rPr>
+                <w:rFonts w:ascii="Times New Roman" w:eastAsia="標楷體" w:hAnsi="Times New Roman" w:hint="eastAsia"/>
+              </w:rPr>
+              <w:t>1</w:t>
+            </w:r>
+            <w:r>
+              <w:rPr>
+                <w:rFonts w:ascii="Times New Roman" w:eastAsia="標楷體" w:hAnsi="Times New Roman"/>
+              </w:rPr>
+              <w:t>.25%</w:t>
+            </w:r>
+          </w:p>
+        </w:tc>
+      </w:tr>
+    </w:tbl>
+    <w:p>
+      <w:pPr>
+        <w:overflowPunct w:val="0"/>
+        <w:spacing w:line="360" w:lineRule="auto"/>
+        <w:rPr>
+          <w:rFonts w:ascii="Times New Roman" w:eastAsia="標楷體" w:hAnsi="Times New Roman" w:hint="eastAsia"/>
+        </w:rPr>
+      </w:pPr>
+    </w:p>
+    <w:p>
+      <w:pPr>
+        <w:overflowPunct w:val="0"/>
+        <w:spacing w:line="360" w:lineRule="auto"/>
+        <w:rPr>
+          <w:rFonts w:ascii="Times New Roman" w:eastAsia="標楷體" w:hAnsi="Times New Roman" w:hint="eastAsia"/>
+        </w:rPr>
+      </w:pPr>
+    </w:p>
+    <w:p>
+      <w:pPr>
+        <w:overflowPunct w:val="0"/>
+        <w:spacing w:line="360" w:lineRule="auto"/>
+        <w:rPr>
+          <w:rFonts w:ascii="Times New Roman" w:eastAsia="標楷體" w:hAnsi="Times New Roman"/>
+        </w:rPr>
+      </w:pPr>
+    </w:p>
+    <w:p>
+      <w:pPr>
+        <w:overflowPunct w:val="0"/>
+        <w:spacing w:line="360" w:lineRule="auto"/>
+        <w:rPr>
+          <w:rFonts w:ascii="Times New Roman" w:eastAsia="標楷體" w:hAnsi="Times New Roman" w:hint="eastAsia"/>
+        </w:rPr>
+      </w:pPr>
+      <w:r>
+        <w:rPr>
+          <w:rFonts w:ascii="Times New Roman" w:eastAsia="標楷體" w:hAnsi="Times New Roman" w:hint="eastAsia"/>
+        </w:rPr>
+        <w:t>使用</w:t>
+      </w:r>
+      <w:r>
+        <w:rPr>
+          <w:rFonts w:ascii="Times New Roman" w:eastAsia="標楷體" w:hAnsi="Times New Roman" w:hint="eastAsia"/>
+        </w:rPr>
+        <w:t>ANN</w:t>
+      </w:r>
+      <w:r>
+        <w:rPr>
+          <w:rFonts w:ascii="Times New Roman" w:eastAsia="標楷體" w:hAnsi="Times New Roman" w:hint="eastAsia"/>
+        </w:rPr>
+        <w:t>模型</w:t>
+      </w:r>
+    </w:p>
+    <w:tbl>
+      <w:tblPr>
+        <w:tblStyle w:val="aff3"/>
+        <w:tblW w:w="0" w:type="auto"/>
+        <w:jc w:val="center"/>
+        <w:tblLook w:val="04A0" w:firstRow="1" w:lastRow="0" w:firstColumn="1" w:lastColumn="0" w:noHBand="0" w:noVBand="1"/>
+      </w:tblPr>
+      <w:tblGrid>
+        <w:gridCol w:w="1896"/>
+        <w:gridCol w:w="1236"/>
+      </w:tblGrid>
+      <w:tr>
+        <w:trPr>
+          <w:jc w:val="center"/>
+        </w:trPr>
+        <w:tc>
+          <w:tcPr>
+            <w:tcW w:w="0" w:type="auto"/>
+            <w:vAlign w:val="center"/>
+          </w:tcPr>
+          <w:p>
+            <w:pPr>
+              <w:overflowPunct w:val="0"/>
+              <w:spacing w:before="120" w:after="120" w:line="360" w:lineRule="auto"/>
+              <w:jc w:val="center"/>
+              <w:rPr>
+                <w:rFonts w:ascii="Times New Roman" w:eastAsia="標楷體" w:hAnsi="Times New Roman" w:hint="eastAsia"/>
+              </w:rPr>
+            </w:pPr>
+            <w:r>
+              <w:rPr>
+                <w:rFonts w:ascii="Times New Roman" w:eastAsia="標楷體" w:hAnsi="Times New Roman" w:hint="eastAsia"/>
+              </w:rPr>
+              <w:t>項目</w:t>
+            </w:r>
+          </w:p>
+        </w:tc>
+        <w:tc>
+          <w:tcPr>
+            <w:tcW w:w="0" w:type="auto"/>
+            <w:vAlign w:val="center"/>
+          </w:tcPr>
+          <w:p>
+            <w:pPr>
+              <w:overflowPunct w:val="0"/>
+              <w:spacing w:before="120" w:after="120" w:line="360" w:lineRule="auto"/>
+              <w:jc w:val="center"/>
+              <w:rPr>
+                <w:rFonts w:ascii="Times New Roman" w:eastAsia="標楷體" w:hAnsi="Times New Roman" w:hint="eastAsia"/>
+              </w:rPr>
+            </w:pPr>
+            <w:r>
+              <w:rPr>
+                <w:rFonts w:ascii="Times New Roman" w:eastAsia="標楷體" w:hAnsi="Times New Roman" w:hint="eastAsia"/>
+              </w:rPr>
+              <w:t>說明</w:t>
+            </w:r>
+          </w:p>
+        </w:tc>
+      </w:tr>
+      <w:tr>
+        <w:trPr>
+          <w:jc w:val="center"/>
+        </w:trPr>
+        <w:tc>
+          <w:tcPr>
+            <w:tcW w:w="0" w:type="auto"/>
+            <w:vAlign w:val="center"/>
+          </w:tcPr>
+          <w:p>
+            <w:pPr>
+              <w:overflowPunct w:val="0"/>
+              <w:spacing w:before="120" w:after="120" w:line="360" w:lineRule="auto"/>
+              <w:jc w:val="center"/>
+              <w:rPr>
+                <w:rFonts w:ascii="Times New Roman" w:eastAsia="標楷體" w:hAnsi="Times New Roman" w:hint="eastAsia"/>
+              </w:rPr>
+            </w:pPr>
+            <w:r>
+              <w:rPr>
+                <w:rFonts w:ascii="Times New Roman" w:eastAsia="標楷體" w:hAnsi="Times New Roman" w:hint="eastAsia"/>
+              </w:rPr>
+              <w:lastRenderedPageBreak/>
+              <w:t>年份</w:t>
+            </w:r>
+          </w:p>
+        </w:tc>
+        <w:tc>
+          <w:tcPr>
+            <w:tcW w:w="0" w:type="auto"/>
+            <w:vAlign w:val="center"/>
+          </w:tcPr>
+          <w:p>
+            <w:pPr>
+              <w:overflowPunct w:val="0"/>
+              <w:spacing w:before="120" w:after="120" w:line="360" w:lineRule="auto"/>
+              <w:jc w:val="center"/>
+              <w:rPr>
+                <w:rFonts w:ascii="Times New Roman" w:eastAsia="標楷體" w:hAnsi="Times New Roman" w:hint="eastAsia"/>
+              </w:rPr>
+            </w:pPr>
+            <w:r>
+              <w:rPr>
+                <w:rFonts w:ascii="Times New Roman" w:eastAsia="標楷體" w:hAnsi="Times New Roman" w:hint="eastAsia"/>
+              </w:rPr>
+              <w:t>2021</w:t>
+            </w:r>
+            <w:r>
+              <w:rPr>
+                <w:rFonts w:ascii="Times New Roman" w:eastAsia="標楷體" w:hAnsi="Times New Roman" w:hint="eastAsia"/>
+              </w:rPr>
+              <w:t>年</w:t>
+            </w:r>
+          </w:p>
+        </w:tc>
+      </w:tr>
+      <w:tr>
+        <w:trPr>
+          <w:jc w:val="center"/>
+        </w:trPr>
+        <w:tc>
+          <w:tcPr>
+            <w:tcW w:w="0" w:type="auto"/>
+            <w:vAlign w:val="center"/>
+          </w:tcPr>
+          <w:p>
+            <w:pPr>
+              <w:overflowPunct w:val="0"/>
+              <w:spacing w:before="120" w:after="120" w:line="360" w:lineRule="auto"/>
+              <w:jc w:val="center"/>
+              <w:rPr>
+                <w:rFonts w:ascii="Times New Roman" w:eastAsia="標楷體" w:hAnsi="Times New Roman" w:hint="eastAsia"/>
+              </w:rPr>
+            </w:pPr>
+            <w:r>
+              <w:rPr>
+                <w:rFonts w:ascii="Times New Roman" w:eastAsia="標楷體" w:hAnsi="Times New Roman" w:hint="eastAsia"/>
+              </w:rPr>
+              <w:t>總損益</w:t>
+            </w:r>
+          </w:p>
+        </w:tc>
+        <w:tc>
+          <w:tcPr>
+            <w:tcW w:w="0" w:type="auto"/>
+            <w:vAlign w:val="center"/>
+          </w:tcPr>
+          <w:p>
+            <w:pPr>
+              <w:overflowPunct w:val="0"/>
+              <w:spacing w:before="120" w:after="120" w:line="360" w:lineRule="auto"/>
+              <w:jc w:val="center"/>
+              <w:rPr>
+                <w:rFonts w:ascii="Times New Roman" w:eastAsia="標楷體" w:hAnsi="Times New Roman" w:hint="eastAsia"/>
+              </w:rPr>
+            </w:pPr>
+            <w:r>
+              <w:rPr>
+                <w:rFonts w:ascii="Times New Roman" w:eastAsia="標楷體" w:hAnsi="Times New Roman" w:hint="eastAsia"/>
+              </w:rPr>
+              <w:t>(-103</w:t>
+            </w:r>
+            <w:r>
+              <w:rPr>
+                <w:rFonts w:ascii="Times New Roman" w:eastAsia="標楷體" w:hAnsi="Times New Roman"/>
+              </w:rPr>
+              <w:t>,</w:t>
+            </w:r>
+            <w:r>
+              <w:rPr>
+                <w:rFonts w:ascii="Times New Roman" w:eastAsia="標楷體" w:hAnsi="Times New Roman" w:hint="eastAsia"/>
+              </w:rPr>
+              <w:t>851)</w:t>
+            </w:r>
+          </w:p>
+        </w:tc>
+      </w:tr>
+      <w:tr>
+        <w:trPr>
+          <w:jc w:val="center"/>
+        </w:trPr>
+        <w:tc>
+          <w:tcPr>
+            <w:tcW w:w="0" w:type="auto"/>
+            <w:vAlign w:val="center"/>
+          </w:tcPr>
+          <w:p>
+            <w:pPr>
+              <w:overflowPunct w:val="0"/>
+              <w:spacing w:before="120" w:after="120" w:line="360" w:lineRule="auto"/>
+              <w:jc w:val="center"/>
+              <w:rPr>
+                <w:rFonts w:ascii="Times New Roman" w:eastAsia="標楷體" w:hAnsi="Times New Roman" w:hint="eastAsia"/>
+              </w:rPr>
+            </w:pPr>
+            <w:r>
+              <w:rPr>
+                <w:rFonts w:ascii="Times New Roman" w:eastAsia="標楷體" w:hAnsi="Times New Roman" w:hint="eastAsia"/>
+              </w:rPr>
+              <w:t>交易總次數</w:t>
+            </w:r>
+          </w:p>
+        </w:tc>
+        <w:tc>
+          <w:tcPr>
+            <w:tcW w:w="0" w:type="auto"/>
+            <w:vAlign w:val="center"/>
+          </w:tcPr>
+          <w:p>
+            <w:pPr>
+              <w:overflowPunct w:val="0"/>
+              <w:spacing w:before="120" w:after="120" w:line="360" w:lineRule="auto"/>
+              <w:jc w:val="center"/>
+              <w:rPr>
+                <w:rFonts w:ascii="Times New Roman" w:eastAsia="標楷體" w:hAnsi="Times New Roman" w:hint="eastAsia"/>
+              </w:rPr>
+            </w:pPr>
+            <w:r>
+              <w:rPr>
+                <w:rFonts w:ascii="Times New Roman" w:eastAsia="標楷體" w:hAnsi="Times New Roman" w:hint="eastAsia"/>
+              </w:rPr>
+              <w:t>1</w:t>
+            </w:r>
+            <w:r>
+              <w:rPr>
+                <w:rFonts w:ascii="Times New Roman" w:eastAsia="標楷體" w:hAnsi="Times New Roman"/>
+              </w:rPr>
+              <w:t>9</w:t>
+            </w:r>
+          </w:p>
+        </w:tc>
+      </w:tr>
+      <w:tr>
+        <w:trPr>
+          <w:jc w:val="center"/>
+        </w:trPr>
+        <w:tc>
+          <w:tcPr>
+            <w:tcW w:w="0" w:type="auto"/>
+            <w:vAlign w:val="center"/>
+          </w:tcPr>
+          <w:p>
+            <w:pPr>
+              <w:overflowPunct w:val="0"/>
+              <w:spacing w:before="120" w:after="120" w:line="360" w:lineRule="auto"/>
+              <w:jc w:val="center"/>
+              <w:rPr>
+                <w:rFonts w:ascii="Times New Roman" w:eastAsia="標楷體" w:hAnsi="Times New Roman" w:hint="eastAsia"/>
+              </w:rPr>
+            </w:pPr>
+            <w:r>
+              <w:rPr>
+                <w:rFonts w:ascii="Times New Roman" w:eastAsia="標楷體" w:hAnsi="Times New Roman" w:hint="eastAsia"/>
+              </w:rPr>
+              <w:t>交易產生總費用</w:t>
+            </w:r>
+          </w:p>
+        </w:tc>
+        <w:tc>
+          <w:tcPr>
+            <w:tcW w:w="0" w:type="auto"/>
+            <w:vAlign w:val="center"/>
+          </w:tcPr>
+          <w:p>
+            <w:pPr>
+              <w:overflowPunct w:val="0"/>
+              <w:spacing w:before="120" w:after="120" w:line="360" w:lineRule="auto"/>
+              <w:jc w:val="center"/>
+              <w:rPr>
+                <w:rFonts w:ascii="Times New Roman" w:eastAsia="標楷體" w:hAnsi="Times New Roman" w:hint="eastAsia"/>
+              </w:rPr>
+            </w:pPr>
+            <w:r>
+              <w:rPr>
+                <w:rFonts w:ascii="Times New Roman" w:eastAsia="標楷體" w:hAnsi="Times New Roman"/>
+              </w:rPr>
+              <w:t>(-</w:t>
+            </w:r>
+            <w:r>
+              <w:rPr>
+                <w:rFonts w:ascii="Times New Roman" w:eastAsia="標楷體" w:hAnsi="Times New Roman" w:hint="eastAsia"/>
+              </w:rPr>
+              <w:t>3</w:t>
+            </w:r>
+            <w:r>
+              <w:rPr>
+                <w:rFonts w:ascii="Times New Roman" w:eastAsia="標楷體" w:hAnsi="Times New Roman"/>
+              </w:rPr>
+              <w:t>2</w:t>
+            </w:r>
+            <w:r>
+              <w:rPr>
+                <w:rFonts w:ascii="Times New Roman" w:eastAsia="標楷體" w:hAnsi="Times New Roman" w:hint="eastAsia"/>
+              </w:rPr>
+              <w:t>,</w:t>
+            </w:r>
+            <w:r>
+              <w:rPr>
+                <w:rFonts w:ascii="Times New Roman" w:eastAsia="標楷體" w:hAnsi="Times New Roman"/>
+              </w:rPr>
+              <w:t>329)</w:t>
+            </w:r>
+          </w:p>
+        </w:tc>
+      </w:tr>
+      <w:tr>
+        <w:trPr>
+          <w:jc w:val="center"/>
+        </w:trPr>
+        <w:tc>
+          <w:tcPr>
+            <w:tcW w:w="0" w:type="auto"/>
+            <w:vAlign w:val="center"/>
+          </w:tcPr>
+          <w:p>
+            <w:pPr>
+              <w:overflowPunct w:val="0"/>
+              <w:spacing w:before="120" w:after="120" w:line="360" w:lineRule="auto"/>
+              <w:jc w:val="center"/>
+              <w:rPr>
+                <w:rFonts w:ascii="Times New Roman" w:eastAsia="標楷體" w:hAnsi="Times New Roman" w:hint="eastAsia"/>
+              </w:rPr>
+            </w:pPr>
+            <w:r>
+              <w:rPr>
+                <w:rFonts w:ascii="Times New Roman" w:eastAsia="標楷體" w:hAnsi="Times New Roman" w:hint="eastAsia"/>
+              </w:rPr>
+              <w:t>勝率</w:t>
+            </w:r>
+          </w:p>
+        </w:tc>
+        <w:tc>
+          <w:tcPr>
+            <w:tcW w:w="0" w:type="auto"/>
+            <w:vAlign w:val="center"/>
+          </w:tcPr>
+          <w:p>
+            <w:pPr>
+              <w:overflowPunct w:val="0"/>
+              <w:spacing w:before="120" w:after="120" w:line="360" w:lineRule="auto"/>
+              <w:jc w:val="center"/>
+              <w:rPr>
+                <w:rFonts w:ascii="Times New Roman" w:eastAsia="標楷體" w:hAnsi="Times New Roman" w:hint="eastAsia"/>
+              </w:rPr>
+            </w:pPr>
+            <w:r>
+              <w:rPr>
+                <w:rFonts w:ascii="Times New Roman" w:eastAsia="標楷體" w:hAnsi="Times New Roman" w:hint="eastAsia"/>
+              </w:rPr>
+              <w:t>2</w:t>
+            </w:r>
+            <w:r>
+              <w:rPr>
+                <w:rFonts w:ascii="Times New Roman" w:eastAsia="標楷體" w:hAnsi="Times New Roman"/>
+              </w:rPr>
+              <w:t>6.32%</w:t>
+            </w:r>
+          </w:p>
+        </w:tc>
+      </w:tr>
+      <w:tr>
+        <w:trPr>
+          <w:jc w:val="center"/>
+        </w:trPr>
+        <w:tc>
+          <w:tcPr>
+            <w:tcW w:w="0" w:type="auto"/>
+            <w:vAlign w:val="center"/>
+          </w:tcPr>
+          <w:p>
+            <w:pPr>
+              <w:overflowPunct w:val="0"/>
+              <w:spacing w:before="120" w:after="120" w:line="360" w:lineRule="auto"/>
+              <w:jc w:val="center"/>
+              <w:rPr>
+                <w:rFonts w:ascii="Times New Roman" w:eastAsia="標楷體" w:hAnsi="Times New Roman" w:hint="eastAsia"/>
+              </w:rPr>
+            </w:pPr>
+            <w:r>
+              <w:rPr>
+                <w:rFonts w:ascii="Times New Roman" w:eastAsia="標楷體" w:hAnsi="Times New Roman" w:hint="eastAsia"/>
+              </w:rPr>
+              <w:t>最大損失</w:t>
+            </w:r>
+          </w:p>
+        </w:tc>
+        <w:tc>
+          <w:tcPr>
+            <w:tcW w:w="0" w:type="auto"/>
+            <w:vAlign w:val="center"/>
+          </w:tcPr>
+          <w:p>
+            <w:pPr>
+              <w:overflowPunct w:val="0"/>
+              <w:spacing w:before="120" w:after="120" w:line="360" w:lineRule="auto"/>
+              <w:jc w:val="center"/>
+              <w:rPr>
+                <w:rFonts w:ascii="Times New Roman" w:eastAsia="標楷體" w:hAnsi="Times New Roman" w:hint="eastAsia"/>
+              </w:rPr>
+            </w:pPr>
+            <w:r>
+              <w:rPr>
+                <w:rFonts w:ascii="Times New Roman" w:eastAsia="標楷體" w:hAnsi="Times New Roman"/>
+              </w:rPr>
+              <w:t>(</w:t>
+            </w:r>
+            <w:r>
+              <w:rPr>
+                <w:rFonts w:ascii="Times New Roman" w:eastAsia="標楷體" w:hAnsi="Times New Roman" w:hint="eastAsia"/>
+              </w:rPr>
+              <w:t>-</w:t>
+            </w:r>
+            <w:r>
+              <w:rPr>
+                <w:rFonts w:ascii="Times New Roman" w:eastAsia="標楷體" w:hAnsi="Times New Roman"/>
+              </w:rPr>
+              <w:t>28</w:t>
+            </w:r>
+            <w:r>
+              <w:rPr>
+                <w:rFonts w:ascii="Times New Roman" w:eastAsia="標楷體" w:hAnsi="Times New Roman" w:hint="eastAsia"/>
+              </w:rPr>
+              <w:t>,</w:t>
+            </w:r>
+            <w:r>
+              <w:rPr>
+                <w:rFonts w:ascii="Times New Roman" w:eastAsia="標楷體" w:hAnsi="Times New Roman"/>
+              </w:rPr>
+              <w:t>958)</w:t>
+            </w:r>
+          </w:p>
+        </w:tc>
+      </w:tr>
+      <w:tr>
+        <w:trPr>
+          <w:jc w:val="center"/>
+        </w:trPr>
+        <w:tc>
+          <w:tcPr>
+            <w:tcW w:w="0" w:type="auto"/>
+            <w:vAlign w:val="center"/>
+          </w:tcPr>
+          <w:p>
+            <w:pPr>
+              <w:overflowPunct w:val="0"/>
+              <w:spacing w:before="120" w:after="120" w:line="360" w:lineRule="auto"/>
+              <w:jc w:val="center"/>
+              <w:rPr>
+                <w:rFonts w:ascii="Times New Roman" w:eastAsia="標楷體" w:hAnsi="Times New Roman" w:hint="eastAsia"/>
+              </w:rPr>
+            </w:pPr>
+            <w:r>
+              <w:rPr>
+                <w:rFonts w:ascii="Times New Roman" w:eastAsia="標楷體" w:hAnsi="Times New Roman" w:hint="eastAsia"/>
+              </w:rPr>
+              <w:t>最大獲利</w:t>
+            </w:r>
+          </w:p>
+        </w:tc>
+        <w:tc>
+          <w:tcPr>
+            <w:tcW w:w="0" w:type="auto"/>
+            <w:vAlign w:val="center"/>
+          </w:tcPr>
+          <w:p>
+            <w:pPr>
+              <w:overflowPunct w:val="0"/>
+              <w:spacing w:before="120" w:after="120" w:line="360" w:lineRule="auto"/>
+              <w:jc w:val="center"/>
+              <w:rPr>
+                <w:rFonts w:ascii="Times New Roman" w:eastAsia="標楷體" w:hAnsi="Times New Roman" w:hint="eastAsia"/>
+              </w:rPr>
+            </w:pPr>
+            <w:r>
+              <w:rPr>
+                <w:rFonts w:ascii="Times New Roman" w:eastAsia="標楷體" w:hAnsi="Times New Roman" w:hint="eastAsia"/>
+              </w:rPr>
+              <w:t>5</w:t>
+            </w:r>
+            <w:r>
+              <w:rPr>
+                <w:rFonts w:ascii="Times New Roman" w:eastAsia="標楷體" w:hAnsi="Times New Roman"/>
+              </w:rPr>
+              <w:t>0,927</w:t>
+            </w:r>
+          </w:p>
+        </w:tc>
+      </w:tr>
+      <w:tr>
+        <w:trPr>
+          <w:jc w:val="center"/>
+        </w:trPr>
+        <w:tc>
+          <w:tcPr>
+            <w:tcW w:w="0" w:type="auto"/>
+            <w:vAlign w:val="center"/>
+          </w:tcPr>
+          <w:p>
+            <w:pPr>
+              <w:overflowPunct w:val="0"/>
+              <w:spacing w:before="120" w:after="120" w:line="360" w:lineRule="auto"/>
+              <w:jc w:val="center"/>
+              <w:rPr>
+                <w:rFonts w:ascii="Times New Roman" w:eastAsia="標楷體" w:hAnsi="Times New Roman" w:hint="eastAsia"/>
+              </w:rPr>
+            </w:pPr>
+            <w:r>
+              <w:rPr>
+                <w:rFonts w:ascii="Times New Roman" w:eastAsia="標楷體" w:hAnsi="Times New Roman" w:hint="eastAsia"/>
+              </w:rPr>
+              <w:t>投資報酬率</w:t>
+            </w:r>
+          </w:p>
+        </w:tc>
+        <w:tc>
+          <w:tcPr>
+            <w:tcW w:w="0" w:type="auto"/>
+            <w:vAlign w:val="center"/>
+          </w:tcPr>
+          <w:p>
+            <w:pPr>
+              <w:overflowPunct w:val="0"/>
+              <w:spacing w:before="120" w:after="120" w:line="360" w:lineRule="auto"/>
+              <w:jc w:val="center"/>
+              <w:rPr>
+                <w:rFonts w:ascii="Times New Roman" w:eastAsia="標楷體" w:hAnsi="Times New Roman" w:hint="eastAsia"/>
+              </w:rPr>
+            </w:pPr>
+            <w:r>
+              <w:rPr>
+                <w:rFonts w:ascii="Times New Roman" w:eastAsia="標楷體" w:hAnsi="Times New Roman" w:hint="eastAsia"/>
+              </w:rPr>
+              <w:t>(</w:t>
+            </w:r>
+            <w:r>
+              <w:rPr>
+                <w:rFonts w:ascii="Times New Roman" w:eastAsia="標楷體" w:hAnsi="Times New Roman"/>
+              </w:rPr>
+              <w:t>-16.38%)</w:t>
+            </w:r>
+          </w:p>
+        </w:tc>
+      </w:tr>
+      <w:tr>
+        <w:trPr>
+          <w:jc w:val="center"/>
+        </w:trPr>
+        <w:tc>
+          <w:tcPr>
+            <w:tcW w:w="0" w:type="auto"/>
+            <w:vAlign w:val="center"/>
+          </w:tcPr>
+          <w:p>
+            <w:pPr>
+              <w:overflowPunct w:val="0"/>
+              <w:spacing w:before="120" w:after="120" w:line="360" w:lineRule="auto"/>
+              <w:jc w:val="center"/>
+              <w:rPr>
+                <w:rFonts w:ascii="Times New Roman" w:eastAsia="標楷體" w:hAnsi="Times New Roman" w:hint="eastAsia"/>
+              </w:rPr>
+            </w:pPr>
+            <w:r>
+              <w:rPr>
+                <w:rFonts w:ascii="Times New Roman" w:eastAsia="標楷體" w:hAnsi="Times New Roman" w:hint="eastAsia"/>
+              </w:rPr>
+              <w:t>平均交易報酬率</w:t>
+            </w:r>
+          </w:p>
+        </w:tc>
+        <w:tc>
+          <w:tcPr>
+            <w:tcW w:w="0" w:type="auto"/>
+            <w:vAlign w:val="center"/>
+          </w:tcPr>
+          <w:p>
+            <w:pPr>
+              <w:overflowPunct w:val="0"/>
+              <w:spacing w:before="120" w:after="120" w:line="360" w:lineRule="auto"/>
+              <w:jc w:val="center"/>
+              <w:rPr>
+                <w:rFonts w:ascii="Times New Roman" w:eastAsia="標楷體" w:hAnsi="Times New Roman" w:hint="eastAsia"/>
+              </w:rPr>
+            </w:pPr>
+            <w:r>
+              <w:rPr>
+                <w:rFonts w:ascii="Times New Roman" w:eastAsia="標楷體" w:hAnsi="Times New Roman"/>
+              </w:rPr>
+              <w:t>(-</w:t>
+            </w:r>
+            <w:r>
+              <w:rPr>
+                <w:rFonts w:ascii="Times New Roman" w:eastAsia="標楷體" w:hAnsi="Times New Roman" w:hint="eastAsia"/>
+              </w:rPr>
+              <w:t>0</w:t>
+            </w:r>
+            <w:r>
+              <w:rPr>
+                <w:rFonts w:ascii="Times New Roman" w:eastAsia="標楷體" w:hAnsi="Times New Roman"/>
+              </w:rPr>
+              <w:t>.86%)</w:t>
+            </w:r>
+          </w:p>
+        </w:tc>
+      </w:tr>
+    </w:tbl>
+    <w:p>
+      <w:pPr>
+        <w:overflowPunct w:val="0"/>
+        <w:spacing w:line="360" w:lineRule="auto"/>
+        <w:rPr>
+          <w:rFonts w:ascii="Times New Roman" w:eastAsia="標楷體" w:hAnsi="Times New Roman" w:hint="eastAsia"/>
+        </w:rPr>
+      </w:pPr>
+    </w:p>
+    <w:p>
+      <w:pPr>
+        <w:overflowPunct w:val="0"/>
+        <w:spacing w:line="360" w:lineRule="auto"/>
+        <w:rPr>
+          <w:rFonts w:ascii="Times New Roman" w:eastAsia="標楷體" w:hAnsi="Times New Roman"/>
+        </w:rPr>
+      </w:pPr>
+    </w:p>
+    <w:p>
+      <w:pPr>
+        <w:overflowPunct w:val="0"/>
         <w:spacing w:before="120" w:after="120" w:line="360" w:lineRule="auto"/>
         <w:jc w:val="both"/>
         <w:outlineLvl w:val="1"/>
@@ -47244,7 +48452,6 @@
         </w:rPr>
         <w:t>，每一層皆使用激發函數</w:t>
       </w:r>
-      <w:proofErr w:type="spellStart"/>
       <w:r>
         <w:rPr>
           <w:rFonts w:ascii="Times New Roman" w:eastAsia="標楷體" w:hAnsi="Times New Roman" w:hint="eastAsia"/>
@@ -47257,7 +48464,6 @@
         </w:rPr>
         <w:t>elu</w:t>
       </w:r>
-      <w:proofErr w:type="spellEnd"/>
       <w:r>
         <w:rPr>
           <w:rFonts w:ascii="Times New Roman" w:eastAsia="標楷體" w:hAnsi="Times New Roman" w:hint="eastAsia"/>
@@ -47287,6 +48493,7 @@
         <w:rPr>
           <w:noProof/>
         </w:rPr>
+        <w:lastRenderedPageBreak/>
         <w:drawing>
           <wp:inline distT="0" distB="0" distL="0" distR="0" wp14:anchorId="214CFB07" wp14:editId="214707AC">
             <wp:extent cx="2520000" cy="3271154"/>
@@ -47439,7 +48646,6 @@
         </w:rPr>
         <w:t xml:space="preserve"> </w:t>
       </w:r>
-      <w:proofErr w:type="spellStart"/>
       <w:r>
         <w:rPr>
           <w:rFonts w:ascii="Times New Roman" w:eastAsia="標楷體" w:hAnsi="Times New Roman" w:hint="eastAsia"/>
@@ -47450,14 +48656,7 @@
         <w:rPr>
           <w:rFonts w:ascii="Times New Roman" w:eastAsia="標楷體" w:hAnsi="Times New Roman"/>
         </w:rPr>
-        <w:t>ean_square_error</w:t>
-      </w:r>
-      <w:proofErr w:type="spellEnd"/>
-      <w:r>
-        <w:rPr>
-          <w:rFonts w:ascii="Times New Roman" w:eastAsia="標楷體" w:hAnsi="Times New Roman"/>
-        </w:rPr>
-        <w:t>.</w:t>
+        <w:t>ean_square_error.</w:t>
       </w:r>
     </w:p>
     <w:p>
@@ -47634,7 +48833,6 @@
         <w:rPr>
           <w:rFonts w:ascii="Times New Roman" w:eastAsia="標楷體" w:hAnsi="Times New Roman" w:hint="eastAsia"/>
         </w:rPr>
-        <w:lastRenderedPageBreak/>
         <w:t>n</w:t>
       </w:r>
       <w:r>
@@ -47735,21 +48933,7 @@
         <w:rPr>
           <w:rFonts w:ascii="Times New Roman" w:eastAsia="標楷體" w:hAnsi="Times New Roman"/>
         </w:rPr>
-        <w:t xml:space="preserve"> </w:t>
-      </w:r>
-      <w:proofErr w:type="spellStart"/>
-      <w:r>
-        <w:rPr>
-          <w:rFonts w:ascii="Times New Roman" w:eastAsia="標楷體" w:hAnsi="Times New Roman"/>
-        </w:rPr>
-        <w:t>batch_size</w:t>
-      </w:r>
-      <w:proofErr w:type="spellEnd"/>
-      <w:r>
-        <w:rPr>
-          <w:rFonts w:ascii="Times New Roman" w:eastAsia="標楷體" w:hAnsi="Times New Roman"/>
-        </w:rPr>
-        <w:t xml:space="preserve"> = 10</w:t>
+        <w:t xml:space="preserve"> batch_size = 10</w:t>
       </w:r>
     </w:p>
     <w:p>
@@ -48810,6 +49994,7 @@
               <w:rPr>
                 <w:rFonts w:ascii="Times New Roman" w:eastAsia="標楷體" w:hAnsi="Times New Roman" w:hint="eastAsia"/>
               </w:rPr>
+              <w:lastRenderedPageBreak/>
               <w:t>11</w:t>
             </w:r>
           </w:p>
@@ -49141,6 +50326,628 @@
         </w:rPr>
       </w:pPr>
     </w:p>
+    <w:tbl>
+      <w:tblPr>
+        <w:tblStyle w:val="aff3"/>
+        <w:tblW w:w="0" w:type="auto"/>
+        <w:jc w:val="center"/>
+        <w:tblLook w:val="04A0" w:firstRow="1" w:lastRow="0" w:firstColumn="1" w:lastColumn="0" w:noHBand="0" w:noVBand="1"/>
+      </w:tblPr>
+      <w:tblGrid>
+        <w:gridCol w:w="1896"/>
+        <w:gridCol w:w="1236"/>
+      </w:tblGrid>
+      <w:tr>
+        <w:trPr>
+          <w:jc w:val="center"/>
+        </w:trPr>
+        <w:tc>
+          <w:tcPr>
+            <w:tcW w:w="0" w:type="auto"/>
+            <w:vAlign w:val="center"/>
+          </w:tcPr>
+          <w:p>
+            <w:pPr>
+              <w:overflowPunct w:val="0"/>
+              <w:spacing w:before="120" w:after="120" w:line="360" w:lineRule="auto"/>
+              <w:jc w:val="center"/>
+              <w:rPr>
+                <w:rFonts w:ascii="Times New Roman" w:eastAsia="標楷體" w:hAnsi="Times New Roman" w:hint="eastAsia"/>
+              </w:rPr>
+            </w:pPr>
+            <w:r>
+              <w:rPr>
+                <w:rFonts w:ascii="Times New Roman" w:eastAsia="標楷體" w:hAnsi="Times New Roman" w:hint="eastAsia"/>
+              </w:rPr>
+              <w:t>項目</w:t>
+            </w:r>
+          </w:p>
+        </w:tc>
+        <w:tc>
+          <w:tcPr>
+            <w:tcW w:w="0" w:type="auto"/>
+            <w:vAlign w:val="center"/>
+          </w:tcPr>
+          <w:p>
+            <w:pPr>
+              <w:overflowPunct w:val="0"/>
+              <w:spacing w:before="120" w:after="120" w:line="360" w:lineRule="auto"/>
+              <w:jc w:val="center"/>
+              <w:rPr>
+                <w:rFonts w:ascii="Times New Roman" w:eastAsia="標楷體" w:hAnsi="Times New Roman" w:hint="eastAsia"/>
+              </w:rPr>
+            </w:pPr>
+            <w:r>
+              <w:rPr>
+                <w:rFonts w:ascii="Times New Roman" w:eastAsia="標楷體" w:hAnsi="Times New Roman" w:hint="eastAsia"/>
+              </w:rPr>
+              <w:t>說明</w:t>
+            </w:r>
+          </w:p>
+        </w:tc>
+      </w:tr>
+      <w:tr>
+        <w:trPr>
+          <w:jc w:val="center"/>
+        </w:trPr>
+        <w:tc>
+          <w:tcPr>
+            <w:tcW w:w="0" w:type="auto"/>
+            <w:vAlign w:val="center"/>
+          </w:tcPr>
+          <w:p>
+            <w:pPr>
+              <w:overflowPunct w:val="0"/>
+              <w:spacing w:before="120" w:after="120" w:line="360" w:lineRule="auto"/>
+              <w:jc w:val="center"/>
+              <w:rPr>
+                <w:rFonts w:ascii="Times New Roman" w:eastAsia="標楷體" w:hAnsi="Times New Roman" w:hint="eastAsia"/>
+              </w:rPr>
+            </w:pPr>
+            <w:r>
+              <w:rPr>
+                <w:rFonts w:ascii="Times New Roman" w:eastAsia="標楷體" w:hAnsi="Times New Roman" w:hint="eastAsia"/>
+              </w:rPr>
+              <w:t>年份</w:t>
+            </w:r>
+          </w:p>
+        </w:tc>
+        <w:tc>
+          <w:tcPr>
+            <w:tcW w:w="0" w:type="auto"/>
+            <w:vAlign w:val="center"/>
+          </w:tcPr>
+          <w:p>
+            <w:pPr>
+              <w:overflowPunct w:val="0"/>
+              <w:spacing w:before="120" w:after="120" w:line="360" w:lineRule="auto"/>
+              <w:jc w:val="center"/>
+              <w:rPr>
+                <w:rFonts w:ascii="Times New Roman" w:eastAsia="標楷體" w:hAnsi="Times New Roman" w:hint="eastAsia"/>
+              </w:rPr>
+            </w:pPr>
+            <w:r>
+              <w:rPr>
+                <w:rFonts w:ascii="Times New Roman" w:eastAsia="標楷體" w:hAnsi="Times New Roman" w:hint="eastAsia"/>
+              </w:rPr>
+              <w:t>2021</w:t>
+            </w:r>
+            <w:r>
+              <w:rPr>
+                <w:rFonts w:ascii="Times New Roman" w:eastAsia="標楷體" w:hAnsi="Times New Roman" w:hint="eastAsia"/>
+              </w:rPr>
+              <w:t>年</w:t>
+            </w:r>
+          </w:p>
+        </w:tc>
+      </w:tr>
+      <w:tr>
+        <w:trPr>
+          <w:jc w:val="center"/>
+        </w:trPr>
+        <w:tc>
+          <w:tcPr>
+            <w:tcW w:w="0" w:type="auto"/>
+            <w:vAlign w:val="center"/>
+          </w:tcPr>
+          <w:p>
+            <w:pPr>
+              <w:overflowPunct w:val="0"/>
+              <w:spacing w:before="120" w:after="120" w:line="360" w:lineRule="auto"/>
+              <w:jc w:val="center"/>
+              <w:rPr>
+                <w:rFonts w:ascii="Times New Roman" w:eastAsia="標楷體" w:hAnsi="Times New Roman" w:hint="eastAsia"/>
+              </w:rPr>
+            </w:pPr>
+            <w:r>
+              <w:rPr>
+                <w:rFonts w:ascii="Times New Roman" w:eastAsia="標楷體" w:hAnsi="Times New Roman" w:hint="eastAsia"/>
+              </w:rPr>
+              <w:t>總損益</w:t>
+            </w:r>
+          </w:p>
+        </w:tc>
+        <w:tc>
+          <w:tcPr>
+            <w:tcW w:w="0" w:type="auto"/>
+            <w:vAlign w:val="center"/>
+          </w:tcPr>
+          <w:p>
+            <w:pPr>
+              <w:overflowPunct w:val="0"/>
+              <w:spacing w:before="120" w:after="120" w:line="360" w:lineRule="auto"/>
+              <w:jc w:val="center"/>
+              <w:rPr>
+                <w:rFonts w:ascii="Times New Roman" w:eastAsia="標楷體" w:hAnsi="Times New Roman" w:hint="eastAsia"/>
+              </w:rPr>
+            </w:pPr>
+            <w:r>
+              <w:rPr>
+                <w:rFonts w:ascii="Times New Roman" w:eastAsia="標楷體" w:hAnsi="Times New Roman" w:hint="eastAsia"/>
+              </w:rPr>
+              <w:t>(</w:t>
+            </w:r>
+            <w:r>
+              <w:rPr>
+                <w:rFonts w:ascii="Times New Roman" w:eastAsia="標楷體" w:hAnsi="Times New Roman"/>
+              </w:rPr>
+              <w:t>-339,651)</w:t>
+            </w:r>
+          </w:p>
+        </w:tc>
+      </w:tr>
+      <w:tr>
+        <w:trPr>
+          <w:jc w:val="center"/>
+        </w:trPr>
+        <w:tc>
+          <w:tcPr>
+            <w:tcW w:w="0" w:type="auto"/>
+            <w:vAlign w:val="center"/>
+          </w:tcPr>
+          <w:p>
+            <w:pPr>
+              <w:overflowPunct w:val="0"/>
+              <w:spacing w:before="120" w:after="120" w:line="360" w:lineRule="auto"/>
+              <w:jc w:val="center"/>
+              <w:rPr>
+                <w:rFonts w:ascii="Times New Roman" w:eastAsia="標楷體" w:hAnsi="Times New Roman" w:hint="eastAsia"/>
+              </w:rPr>
+            </w:pPr>
+            <w:r>
+              <w:rPr>
+                <w:rFonts w:ascii="Times New Roman" w:eastAsia="標楷體" w:hAnsi="Times New Roman" w:hint="eastAsia"/>
+              </w:rPr>
+              <w:t>交易總次數</w:t>
+            </w:r>
+          </w:p>
+        </w:tc>
+        <w:tc>
+          <w:tcPr>
+            <w:tcW w:w="0" w:type="auto"/>
+            <w:vAlign w:val="center"/>
+          </w:tcPr>
+          <w:p>
+            <w:pPr>
+              <w:overflowPunct w:val="0"/>
+              <w:spacing w:before="120" w:after="120" w:line="360" w:lineRule="auto"/>
+              <w:jc w:val="center"/>
+              <w:rPr>
+                <w:rFonts w:ascii="Times New Roman" w:eastAsia="標楷體" w:hAnsi="Times New Roman" w:hint="eastAsia"/>
+              </w:rPr>
+            </w:pPr>
+            <w:r>
+              <w:rPr>
+                <w:rFonts w:ascii="Times New Roman" w:eastAsia="標楷體" w:hAnsi="Times New Roman" w:hint="eastAsia"/>
+              </w:rPr>
+              <w:t>5</w:t>
+            </w:r>
+            <w:r>
+              <w:rPr>
+                <w:rFonts w:ascii="Times New Roman" w:eastAsia="標楷體" w:hAnsi="Times New Roman"/>
+              </w:rPr>
+              <w:t>3</w:t>
+            </w:r>
+          </w:p>
+        </w:tc>
+      </w:tr>
+      <w:tr>
+        <w:trPr>
+          <w:jc w:val="center"/>
+        </w:trPr>
+        <w:tc>
+          <w:tcPr>
+            <w:tcW w:w="0" w:type="auto"/>
+            <w:vAlign w:val="center"/>
+          </w:tcPr>
+          <w:p>
+            <w:pPr>
+              <w:overflowPunct w:val="0"/>
+              <w:spacing w:before="120" w:after="120" w:line="360" w:lineRule="auto"/>
+              <w:jc w:val="center"/>
+              <w:rPr>
+                <w:rFonts w:ascii="Times New Roman" w:eastAsia="標楷體" w:hAnsi="Times New Roman" w:hint="eastAsia"/>
+              </w:rPr>
+            </w:pPr>
+            <w:r>
+              <w:rPr>
+                <w:rFonts w:ascii="Times New Roman" w:eastAsia="標楷體" w:hAnsi="Times New Roman" w:hint="eastAsia"/>
+              </w:rPr>
+              <w:t>交易產生總費用</w:t>
+            </w:r>
+          </w:p>
+        </w:tc>
+        <w:tc>
+          <w:tcPr>
+            <w:tcW w:w="0" w:type="auto"/>
+            <w:vAlign w:val="center"/>
+          </w:tcPr>
+          <w:p>
+            <w:pPr>
+              <w:overflowPunct w:val="0"/>
+              <w:spacing w:before="120" w:after="120" w:line="360" w:lineRule="auto"/>
+              <w:jc w:val="center"/>
+              <w:rPr>
+                <w:rFonts w:ascii="Times New Roman" w:eastAsia="標楷體" w:hAnsi="Times New Roman" w:hint="eastAsia"/>
+              </w:rPr>
+            </w:pPr>
+            <w:r>
+              <w:rPr>
+                <w:rFonts w:ascii="Times New Roman" w:eastAsia="標楷體" w:hAnsi="Times New Roman"/>
+              </w:rPr>
+              <w:t>(</w:t>
+            </w:r>
+            <w:r>
+              <w:rPr>
+                <w:rFonts w:ascii="Times New Roman" w:eastAsia="標楷體" w:hAnsi="Times New Roman"/>
+              </w:rPr>
+              <w:t>-89,355</w:t>
+            </w:r>
+            <w:r>
+              <w:rPr>
+                <w:rFonts w:ascii="Times New Roman" w:eastAsia="標楷體" w:hAnsi="Times New Roman"/>
+              </w:rPr>
+              <w:t>)</w:t>
+            </w:r>
+          </w:p>
+        </w:tc>
+      </w:tr>
+      <w:tr>
+        <w:trPr>
+          <w:jc w:val="center"/>
+        </w:trPr>
+        <w:tc>
+          <w:tcPr>
+            <w:tcW w:w="0" w:type="auto"/>
+            <w:vAlign w:val="center"/>
+          </w:tcPr>
+          <w:p>
+            <w:pPr>
+              <w:overflowPunct w:val="0"/>
+              <w:spacing w:before="120" w:after="120" w:line="360" w:lineRule="auto"/>
+              <w:jc w:val="center"/>
+              <w:rPr>
+                <w:rFonts w:ascii="Times New Roman" w:eastAsia="標楷體" w:hAnsi="Times New Roman" w:hint="eastAsia"/>
+              </w:rPr>
+            </w:pPr>
+            <w:r>
+              <w:rPr>
+                <w:rFonts w:ascii="Times New Roman" w:eastAsia="標楷體" w:hAnsi="Times New Roman" w:hint="eastAsia"/>
+              </w:rPr>
+              <w:t>勝率</w:t>
+            </w:r>
+          </w:p>
+        </w:tc>
+        <w:tc>
+          <w:tcPr>
+            <w:tcW w:w="0" w:type="auto"/>
+            <w:vAlign w:val="center"/>
+          </w:tcPr>
+          <w:p>
+            <w:pPr>
+              <w:overflowPunct w:val="0"/>
+              <w:spacing w:before="120" w:after="120" w:line="360" w:lineRule="auto"/>
+              <w:jc w:val="center"/>
+              <w:rPr>
+                <w:rFonts w:ascii="Times New Roman" w:eastAsia="標楷體" w:hAnsi="Times New Roman" w:hint="eastAsia"/>
+              </w:rPr>
+            </w:pPr>
+            <w:r>
+              <w:rPr>
+                <w:rFonts w:ascii="Times New Roman" w:eastAsia="標楷體" w:hAnsi="Times New Roman"/>
+              </w:rPr>
+              <w:t>20</w:t>
+            </w:r>
+            <w:r>
+              <w:rPr>
+                <w:rFonts w:ascii="Times New Roman" w:eastAsia="標楷體" w:hAnsi="Times New Roman"/>
+              </w:rPr>
+              <w:t>.</w:t>
+            </w:r>
+            <w:r>
+              <w:rPr>
+                <w:rFonts w:ascii="Times New Roman" w:eastAsia="標楷體" w:hAnsi="Times New Roman"/>
+              </w:rPr>
+              <w:t>75</w:t>
+            </w:r>
+            <w:r>
+              <w:rPr>
+                <w:rFonts w:ascii="Times New Roman" w:eastAsia="標楷體" w:hAnsi="Times New Roman"/>
+              </w:rPr>
+              <w:t>%</w:t>
+            </w:r>
+          </w:p>
+        </w:tc>
+      </w:tr>
+      <w:tr>
+        <w:trPr>
+          <w:jc w:val="center"/>
+        </w:trPr>
+        <w:tc>
+          <w:tcPr>
+            <w:tcW w:w="0" w:type="auto"/>
+            <w:vAlign w:val="center"/>
+          </w:tcPr>
+          <w:p>
+            <w:pPr>
+              <w:overflowPunct w:val="0"/>
+              <w:spacing w:before="120" w:after="120" w:line="360" w:lineRule="auto"/>
+              <w:jc w:val="center"/>
+              <w:rPr>
+                <w:rFonts w:ascii="Times New Roman" w:eastAsia="標楷體" w:hAnsi="Times New Roman" w:hint="eastAsia"/>
+              </w:rPr>
+            </w:pPr>
+            <w:r>
+              <w:rPr>
+                <w:rFonts w:ascii="Times New Roman" w:eastAsia="標楷體" w:hAnsi="Times New Roman" w:hint="eastAsia"/>
+              </w:rPr>
+              <w:t>最大損失</w:t>
+            </w:r>
+          </w:p>
+        </w:tc>
+        <w:tc>
+          <w:tcPr>
+            <w:tcW w:w="0" w:type="auto"/>
+            <w:vAlign w:val="center"/>
+          </w:tcPr>
+          <w:p>
+            <w:pPr>
+              <w:overflowPunct w:val="0"/>
+              <w:spacing w:before="120" w:after="120" w:line="360" w:lineRule="auto"/>
+              <w:jc w:val="center"/>
+              <w:rPr>
+                <w:rFonts w:ascii="Times New Roman" w:eastAsia="標楷體" w:hAnsi="Times New Roman" w:hint="eastAsia"/>
+              </w:rPr>
+            </w:pPr>
+            <w:r>
+              <w:rPr>
+                <w:rFonts w:ascii="Times New Roman" w:eastAsia="標楷體" w:hAnsi="Times New Roman"/>
+              </w:rPr>
+              <w:t>(</w:t>
+            </w:r>
+            <w:r>
+              <w:rPr>
+                <w:rFonts w:ascii="Times New Roman" w:eastAsia="標楷體" w:hAnsi="Times New Roman" w:hint="eastAsia"/>
+              </w:rPr>
+              <w:t>-</w:t>
+            </w:r>
+            <w:r>
+              <w:rPr>
+                <w:rFonts w:ascii="Times New Roman" w:eastAsia="標楷體" w:hAnsi="Times New Roman"/>
+              </w:rPr>
+              <w:t>46</w:t>
+            </w:r>
+            <w:r>
+              <w:rPr>
+                <w:rFonts w:ascii="Times New Roman" w:eastAsia="標楷體" w:hAnsi="Times New Roman"/>
+              </w:rPr>
+              <w:t>,9</w:t>
+            </w:r>
+            <w:r>
+              <w:rPr>
+                <w:rFonts w:ascii="Times New Roman" w:eastAsia="標楷體" w:hAnsi="Times New Roman"/>
+              </w:rPr>
+              <w:t>33</w:t>
+            </w:r>
+            <w:r>
+              <w:rPr>
+                <w:rFonts w:ascii="Times New Roman" w:eastAsia="標楷體" w:hAnsi="Times New Roman"/>
+              </w:rPr>
+              <w:t>)</w:t>
+            </w:r>
+          </w:p>
+        </w:tc>
+      </w:tr>
+      <w:tr>
+        <w:trPr>
+          <w:jc w:val="center"/>
+        </w:trPr>
+        <w:tc>
+          <w:tcPr>
+            <w:tcW w:w="0" w:type="auto"/>
+            <w:vAlign w:val="center"/>
+          </w:tcPr>
+          <w:p>
+            <w:pPr>
+              <w:overflowPunct w:val="0"/>
+              <w:spacing w:before="120" w:after="120" w:line="360" w:lineRule="auto"/>
+              <w:jc w:val="center"/>
+              <w:rPr>
+                <w:rFonts w:ascii="Times New Roman" w:eastAsia="標楷體" w:hAnsi="Times New Roman" w:hint="eastAsia"/>
+              </w:rPr>
+            </w:pPr>
+            <w:r>
+              <w:rPr>
+                <w:rFonts w:ascii="Times New Roman" w:eastAsia="標楷體" w:hAnsi="Times New Roman" w:hint="eastAsia"/>
+              </w:rPr>
+              <w:t>最大獲利</w:t>
+            </w:r>
+          </w:p>
+        </w:tc>
+        <w:tc>
+          <w:tcPr>
+            <w:tcW w:w="0" w:type="auto"/>
+            <w:vAlign w:val="center"/>
+          </w:tcPr>
+          <w:p>
+            <w:pPr>
+              <w:overflowPunct w:val="0"/>
+              <w:spacing w:before="120" w:after="120" w:line="360" w:lineRule="auto"/>
+              <w:jc w:val="center"/>
+              <w:rPr>
+                <w:rFonts w:ascii="Times New Roman" w:eastAsia="標楷體" w:hAnsi="Times New Roman" w:hint="eastAsia"/>
+              </w:rPr>
+            </w:pPr>
+            <w:r>
+              <w:rPr>
+                <w:rFonts w:ascii="Times New Roman" w:eastAsia="標楷體" w:hAnsi="Times New Roman" w:hint="eastAsia"/>
+              </w:rPr>
+              <w:t>3</w:t>
+            </w:r>
+            <w:r>
+              <w:rPr>
+                <w:rFonts w:ascii="Times New Roman" w:eastAsia="標楷體" w:hAnsi="Times New Roman"/>
+              </w:rPr>
+              <w:t>3,952</w:t>
+            </w:r>
+          </w:p>
+        </w:tc>
+      </w:tr>
+      <w:tr>
+        <w:trPr>
+          <w:jc w:val="center"/>
+        </w:trPr>
+        <w:tc>
+          <w:tcPr>
+            <w:tcW w:w="0" w:type="auto"/>
+            <w:vAlign w:val="center"/>
+          </w:tcPr>
+          <w:p>
+            <w:pPr>
+              <w:overflowPunct w:val="0"/>
+              <w:spacing w:before="120" w:after="120" w:line="360" w:lineRule="auto"/>
+              <w:jc w:val="center"/>
+              <w:rPr>
+                <w:rFonts w:ascii="Times New Roman" w:eastAsia="標楷體" w:hAnsi="Times New Roman" w:hint="eastAsia"/>
+              </w:rPr>
+            </w:pPr>
+            <w:r>
+              <w:rPr>
+                <w:rFonts w:ascii="Times New Roman" w:eastAsia="標楷體" w:hAnsi="Times New Roman" w:hint="eastAsia"/>
+              </w:rPr>
+              <w:t>投資報酬率</w:t>
+            </w:r>
+          </w:p>
+        </w:tc>
+        <w:tc>
+          <w:tcPr>
+            <w:tcW w:w="0" w:type="auto"/>
+            <w:vAlign w:val="center"/>
+          </w:tcPr>
+          <w:p>
+            <w:pPr>
+              <w:overflowPunct w:val="0"/>
+              <w:spacing w:before="120" w:after="120" w:line="360" w:lineRule="auto"/>
+              <w:jc w:val="center"/>
+              <w:rPr>
+                <w:rFonts w:ascii="Times New Roman" w:eastAsia="標楷體" w:hAnsi="Times New Roman" w:hint="eastAsia"/>
+              </w:rPr>
+            </w:pPr>
+            <w:r>
+              <w:rPr>
+                <w:rFonts w:ascii="Times New Roman" w:eastAsia="標楷體" w:hAnsi="Times New Roman"/>
+              </w:rPr>
+              <w:t>(-51</w:t>
+            </w:r>
+            <w:r>
+              <w:rPr>
+                <w:rFonts w:ascii="Times New Roman" w:eastAsia="標楷體" w:hAnsi="Times New Roman"/>
+              </w:rPr>
+              <w:t>.</w:t>
+            </w:r>
+            <w:r>
+              <w:rPr>
+                <w:rFonts w:ascii="Times New Roman" w:eastAsia="標楷體" w:hAnsi="Times New Roman"/>
+              </w:rPr>
+              <w:t>15</w:t>
+            </w:r>
+            <w:r>
+              <w:rPr>
+                <w:rFonts w:ascii="Times New Roman" w:eastAsia="標楷體" w:hAnsi="Times New Roman"/>
+              </w:rPr>
+              <w:t>%</w:t>
+            </w:r>
+            <w:r>
+              <w:rPr>
+                <w:rFonts w:ascii="Times New Roman" w:eastAsia="標楷體" w:hAnsi="Times New Roman"/>
+              </w:rPr>
+              <w:t>)</w:t>
+            </w:r>
+          </w:p>
+        </w:tc>
+      </w:tr>
+      <w:tr>
+        <w:trPr>
+          <w:jc w:val="center"/>
+        </w:trPr>
+        <w:tc>
+          <w:tcPr>
+            <w:tcW w:w="0" w:type="auto"/>
+            <w:vAlign w:val="center"/>
+          </w:tcPr>
+          <w:p>
+            <w:pPr>
+              <w:overflowPunct w:val="0"/>
+              <w:spacing w:before="120" w:after="120" w:line="360" w:lineRule="auto"/>
+              <w:jc w:val="center"/>
+              <w:rPr>
+                <w:rFonts w:ascii="Times New Roman" w:eastAsia="標楷體" w:hAnsi="Times New Roman" w:hint="eastAsia"/>
+              </w:rPr>
+            </w:pPr>
+            <w:r>
+              <w:rPr>
+                <w:rFonts w:ascii="Times New Roman" w:eastAsia="標楷體" w:hAnsi="Times New Roman" w:hint="eastAsia"/>
+              </w:rPr>
+              <w:t>平均交易報酬率</w:t>
+            </w:r>
+          </w:p>
+        </w:tc>
+        <w:tc>
+          <w:tcPr>
+            <w:tcW w:w="0" w:type="auto"/>
+            <w:vAlign w:val="center"/>
+          </w:tcPr>
+          <w:p>
+            <w:pPr>
+              <w:overflowPunct w:val="0"/>
+              <w:spacing w:before="120" w:after="120" w:line="360" w:lineRule="auto"/>
+              <w:jc w:val="center"/>
+              <w:rPr>
+                <w:rFonts w:ascii="Times New Roman" w:eastAsia="標楷體" w:hAnsi="Times New Roman" w:hint="eastAsia"/>
+              </w:rPr>
+            </w:pPr>
+            <w:r>
+              <w:rPr>
+                <w:rFonts w:ascii="Times New Roman" w:eastAsia="標楷體" w:hAnsi="Times New Roman"/>
+              </w:rPr>
+              <w:t>(-0.97</w:t>
+            </w:r>
+            <w:r>
+              <w:rPr>
+                <w:rFonts w:ascii="Times New Roman" w:eastAsia="標楷體" w:hAnsi="Times New Roman"/>
+              </w:rPr>
+              <w:t>%</w:t>
+            </w:r>
+            <w:r>
+              <w:rPr>
+                <w:rFonts w:ascii="Times New Roman" w:eastAsia="標楷體" w:hAnsi="Times New Roman"/>
+              </w:rPr>
+              <w:t>)</w:t>
+            </w:r>
+          </w:p>
+        </w:tc>
+      </w:tr>
+    </w:tbl>
     <w:p>
       <w:pPr>
         <w:overflowPunct w:val="0"/>

</xml_diff>